<commit_message>
Update to portfolio documents
</commit_message>
<xml_diff>
--- a/doc/IEEE_Paper/1_IEEE_Template.docx
+++ b/doc/IEEE_Paper/1_IEEE_Template.docx
@@ -54,8 +54,6 @@
         <w:rPr>
           <w:rStyle w:val="FootnoteReference"/>
           <w:rFonts w:eastAsia="Symbol"/>
-          <w:sz w:val="22"/>
-          <w:szCs w:val="22"/>
         </w:rPr>
         <w:footnoteReference w:customMarkFollows="1" w:id="1"/>
         <w:t></w:t>
@@ -86,7 +84,18 @@
       </w:r>
       <w:bookmarkStart w:id="0" w:name="PointTmp"/>
       <w:bookmarkEnd w:id="0"/>
+      <w:r>
+        <w:t xml:space="preserve"> Sentences to include: </w:t>
+      </w:r>
+      <w:r>
+        <w:rPr>
+          <w:i/>
+          <w:iCs/>
+        </w:rPr>
+        <w:t>This is a short, one-paragraph, description of the achievement. It might contain one sentence describing the problem and its importance, one sentence describing previous approaches and their deficiencies, one sentence describing the key principle behind the reported research, another describing the results obtained and a final sentence describing the value of what was achieved. 150 words max.</w:t>
+      </w:r>
     </w:p>
+    <w:p/>
     <w:p>
       <w:pPr>
         <w:pStyle w:val="Abstract"/>
@@ -124,6 +133,21 @@
           <w:szCs w:val="16"/>
         </w:rPr>
         <w:t>NTRODUCTION</w:t>
+      </w:r>
+    </w:p>
+    <w:p>
+      <w:pPr>
+        <w:rPr>
+          <w:i/>
+          <w:iCs/>
+        </w:rPr>
+      </w:pPr>
+      <w:r>
+        <w:rPr>
+          <w:i/>
+          <w:iCs/>
+        </w:rPr>
+        <w:t>This contains perhaps one paragraph describing the context of the problem under investigation, one describing the significance of the problem, one describing prior work and its merits and deficiencies, one describing your approach and the results obtained and another stating the value of the work. Expanding each of the sentences in your abstract into a paragraph will give you a good first draft of your introduction.</w:t>
       </w:r>
     </w:p>
     <w:p>
@@ -537,7 +561,7 @@
         <w:fldChar w:fldCharType="begin"/>
       </w:r>
       <w:r>
-        <w:instrText xml:space="preserve"> ADDIN ZOTERO_ITEM CSL_CITATION {"citationID":"nsa5PEmG","properties":{"formattedCitation":"[1]","plainCitation":"[1]","noteIndex":0},"citationItems":[{"id":3257,"uris":["http://zotero.org/users/10162777/items/DBPUPNDP"],"itemData":{"id":3257,"type":"article","abstract":"This paper describes deep learning models based on convolutional neural networks applied to the problem of predicting EM wave propagation over rural terrain. A surface integral equation formulation, solved with the method of moments and accelerated using the Fast Far Field approximation, is used to generate synthetic training data which comprises path loss computed over randomly generated 1D terrain profiles. These are used to train two networks, one based on fractal profiles and one based on profiles generated using a Gaussian process. The models show excellent agreement when applied to test profiles generated using the same statistical process used to create the training data and very good accuracy when applied to real life problems.","DOI":"10.48550/arXiv.2302.01052","note":"arXiv:2302.01052 [cs]","number":"arXiv:2302.01052","publisher":"arXiv","source":"arXiv.org","title":"Site-specific Deep Learning Path Loss Models based on the Method of Moments","URL":"http://arxiv.org/abs/2302.01052","author":[{"family":"Brennan","given":"Conor"},{"family":"McGuinness","given":"Kevin"}],"accessed":{"date-parts":[["2023",2,11]]},"issued":{"date-parts":[["2023",2,2]]},"citation-key":"brennan_mcguinness23"}}],"schema":"https://github.com/citation-style-language/schema/raw/master/csl-citation.json"} </w:instrText>
+        <w:instrText xml:space="preserve"> ADDIN ZOTERO_ITEM CSL_CITATION {"citationID":"nsa5PEmG","properties":{"formattedCitation":"[1]","plainCitation":"[1]","noteIndex":0},"citationItems":[{"id":3257,"uris":["http://zotero.org/users/10162777/items/DBPUPNDP"],"itemData":{"id":3257,"type":"article","abstract":"This paper describes deep learning models based on convolutional neural networks applied to the problem of predicting EM wave propagation over rural terrain. A surface integral equation formulation, solved with the method of moments and accelerated using the Fast Far Field approximation, is used to generate synthetic training data which comprises path loss computed over randomly generated 1D terrain profiles. These are used to train two networks, one based on fractal profiles and one based on profiles generated using a Gaussian process. The models show excellent agreement when applied to test profiles generated using the same statistical process used to create the training data and very good accuracy when applied to real life problems.","DOI":"10.48550/arXiv.2302.01052","note":"arXiv:2302.01052 [cs]","number":"arXiv:2302.01052","publisher":"arXiv","source":"arXiv.org","title":"Site-specific Deep Learning Path Loss Models based on the Method of Moments","URL":"http://arxiv.org/abs/2302.01052","author":[{"family":"Brennan","given":"Conor"},{"family":"McGuinness","given":"Kevin"}],"accessed":{"date-parts":[["2023",2,11]]},"issued":{"date-parts":[["2023",2,2]]},"citation-key":"brennanSitespecificDeepLearning2023"}}],"schema":"https://github.com/citation-style-language/schema/raw/master/csl-citation.json"} </w:instrText>
       </w:r>
       <w:r>
         <w:fldChar w:fldCharType="separate"/>
@@ -548,6 +572,9 @@
       <w:r>
         <w:fldChar w:fldCharType="end"/>
       </w:r>
+      <w:r>
+        <w:t xml:space="preserve"> PERHAPS MOVE THIS TO TECHNICAL DESCRIPTION</w:t>
+      </w:r>
     </w:p>
     <w:p>
       <w:pPr>
@@ -558,43 +585,55 @@
         </w:numPr>
       </w:pPr>
       <w:r>
-        <w:t>Review &amp; Analysis of Prior Work</w:t>
+        <w:t>Prior Work &amp; Relation of prior work to project problem</w:t>
       </w:r>
     </w:p>
     <w:p>
       <w:pPr>
-        <w:pStyle w:val="Heading2"/>
-        <w:numPr>
-          <w:ilvl w:val="1"/>
-          <w:numId w:val="29"/>
-        </w:numPr>
+        <w:rPr>
+          <w:i/>
+          <w:iCs/>
+        </w:rPr>
       </w:pPr>
       <w:r>
-        <w:t>Existing approaches and their related use with ML</w:t>
+        <w:rPr>
+          <w:i/>
+          <w:iCs/>
+        </w:rPr>
+        <w:t>This is a survey of the state of the art. It should be more than a list of citations of prior work. Give this section a title relevant to your project (“Existing techniques for chronological displacement”). Organise prior work in groups and evaluate them. What are their common features, strengths and weaknesses? This section should be persuading the reader that there is a gaping hole in the research literature, and hint that the technique you are about to describe will fill that hole. The prior art on which you base this section will have already been discussed by you in your Literature Survey. However, you should have greater insight into prior research now, having completed your own project. Do not simply cut and paste text from your literature survey into this section rewrite it so that it is concise enough tomeet the length requirements of a research paper and to reflect your improved understanding of your research topic.</w:t>
       </w:r>
     </w:p>
     <w:p>
       <w:pPr>
-        <w:pStyle w:val="Heading2"/>
-        <w:numPr>
-          <w:ilvl w:val="1"/>
-          <w:numId w:val="1"/>
-        </w:numPr>
+        <w:pStyle w:val="Text"/>
+        <w:rPr>
+          <w:b/>
+          <w:bCs/>
+          <w:u w:val="single"/>
+        </w:rPr>
       </w:pPr>
       <w:r>
-        <w:t>Combined/Hybrid Methods</w:t>
+        <w:rPr>
+          <w:b/>
+          <w:bCs/>
+          <w:u w:val="single"/>
+        </w:rPr>
+        <w:t>End of page 1</w:t>
       </w:r>
     </w:p>
     <w:p>
       <w:pPr>
-        <w:pStyle w:val="Heading2"/>
-        <w:numPr>
-          <w:ilvl w:val="1"/>
-          <w:numId w:val="1"/>
-        </w:numPr>
+        <w:rPr>
+          <w:i/>
+          <w:iCs/>
+        </w:rPr>
       </w:pPr>
       <w:r>
-        <w:t>Culs-De-Sac</w:t>
+        <w:rPr>
+          <w:i/>
+          <w:iCs/>
+        </w:rPr>
+        <w:br w:type="page"/>
       </w:r>
     </w:p>
     <w:p>
@@ -606,13 +645,68 @@
         </w:numPr>
       </w:pPr>
       <w:r>
-        <w:t>Relation of prior work to project problem</w:t>
+        <w:lastRenderedPageBreak/>
+        <w:t>Technical Description</w:t>
       </w:r>
     </w:p>
     <w:p>
       <w:pPr>
+        <w:rPr>
+          <w:i/>
+          <w:iCs/>
+        </w:rPr>
+      </w:pPr>
+      <w:r>
+        <w:rPr>
+          <w:i/>
+          <w:iCs/>
+        </w:rPr>
+        <w:t>Here you describe the technical approach you have taken in your project. This might include descriptions of algorithms, hardware designs, software architecture, methodologies, mathematical techniques, simulation models, or other facets of your design. Strive for clarity. Write a first draft of this section, print it out, and read it. Read it carefully. Does it make sense? No, it does not. Try to figure out what its flaws are. Now delete it and start over. Continually revising a poorly structured first draft of a description of your Great Idea will get you nowhere. Figure out what the structure should have been and write a second draft complying with that structure. Use consistent notation and terminology. If it was xi in the second paragraph, don’t let it mutate into X by the end of the section. You can ensure this by deciding on notation and terminology before writing a word of this section. Make sure to present ideas in a logical order. Don’t make the reader read ahead in the paper to find out what a quantum displacer is if you are using one in this paragraph, it should have been explained to the reader by now.</w:t>
+      </w:r>
+    </w:p>
+    <w:p>
+      <w:pPr>
         <w:pStyle w:val="Text"/>
-      </w:pPr>
+        <w:rPr>
+          <w:b/>
+          <w:bCs/>
+          <w:u w:val="single"/>
+        </w:rPr>
+      </w:pPr>
+      <w:r>
+        <w:rPr>
+          <w:b/>
+          <w:bCs/>
+          <w:u w:val="single"/>
+        </w:rPr>
+        <w:t>End of page 2 &amp; 3</w:t>
+      </w:r>
+    </w:p>
+    <w:p>
+      <w:r>
+        <w:t xml:space="preserve">PUT IN AN ALGORITHMIC FLOW CHART LIKE IN </w:t>
+      </w:r>
+      <w:r>
+        <w:fldChar w:fldCharType="begin"/>
+      </w:r>
+      <w:r>
+        <w:instrText xml:space="preserve"> ADDIN ZOTERO_ITEM CSL_CITATION {"citationID":"0EjnZtHv","properties":{"formattedCitation":"[2]","plainCitation":"[2]","noteIndex":0},"citationItems":[{"id":3594,"uris":["http://zotero.org/users/10162777/items/GISBUZZI"],"itemData":{"id":3594,"type":"article-journal","abstract":"We introduce a novel hybrid methodology that combines classical finite element methods (FEM) with neural networks to create a well-performing and generalizable surrogate model for forward and inverse problems. The residual from finite element methods and custom loss functions from neural networks are merged to form the algorithm. The Finite Element Method-enhanced Neural Network hybrid model (FEM-NN hybrid) is data-efficient and physics-conforming. The proposed methodology can be used for surrogate models in real-time simulation, uncertainty quantification, and optimization in the case of forward problems. It can be used to update models for inverse problems. The method is demonstrated with examples and the accuracy of the results and performance is compared to the conventional way of network training and the classical finite element method. An application of the forward-solving algorithm is demonstrated for the uncertainty quantification of wind effects on a high-rise buildings. The inverse algorithm is demonstrated in the speed-dependent bearing coefficient identification of fluid bearings. Hybrid methodology of this kind will serve as a paradigm shift in the simulation methods currently used.","container-title":"Advanced Modeling and Simulation in Engineering Sciences","DOI":"10.1186/s40323-023-00243-1","ISSN":"2213-7467","issue":"1","journalAbbreviation":"Advanced Modeling and Simulation in Engineering Sciences","page":"6","source":"BioMed Central","title":"Finite element method-enhanced neural network for forward and inverse problems","volume":"10","author":[{"family":"Meethal","given":"Rishith E."},{"family":"Kodakkal","given":"Anoop"},{"family":"Khalil","given":"Mohamed"},{"family":"Ghantasala","given":"Aditya"},{"family":"Obst","given":"Birgit"},{"family":"Bletzinger","given":"Kai-Uwe"},{"family":"Wüchner","given":"Roland"}],"issued":{"date-parts":[["2023",5,13]]},"citation-key":"meethalFiniteElementMethodenhanced2023"}}],"schema":"https://github.com/citation-style-language/schema/raw/master/csl-citation.json"} </w:instrText>
+      </w:r>
+      <w:r>
+        <w:fldChar w:fldCharType="separate"/>
+      </w:r>
+      <w:r>
+        <w:t>[2]</w:t>
+      </w:r>
+      <w:r>
+        <w:fldChar w:fldCharType="end"/>
+      </w:r>
+      <w:r>
+        <w:t xml:space="preserve"> figure 1.</w:t>
+      </w:r>
+      <w:r>
+        <w:br w:type="page"/>
+      </w:r>
     </w:p>
     <w:p>
       <w:pPr>
@@ -623,15 +717,123 @@
         </w:numPr>
       </w:pPr>
       <w:r>
-        <w:t>Conclusion</w:t>
+        <w:lastRenderedPageBreak/>
+        <w:t>Results Obtained</w:t>
       </w:r>
     </w:p>
     <w:p>
       <w:pPr>
+        <w:rPr>
+          <w:i/>
+          <w:iCs/>
+        </w:rPr>
+      </w:pPr>
+      <w:r>
+        <w:rPr>
+          <w:i/>
+          <w:iCs/>
+        </w:rPr>
+        <w:t>Document your results here. Use tables and scatter plots, histograms, etc. to present numerical results. Make sure that the scenario used to obtain each set of results is described unambiguously. There should be sufficient information in this section and the previous one for the interested reader to replicate your results. Put some thought into how you visualise your results. If you generated lots of data, should it be presented in a 3D plot? On multiple 2D plots? What scales should use use? Log? Linear? If you use colour in your plots, will the traces still be distinguishable if printed in monochrome? Describe how you know your results are valid. What testing strategies were used? Were enough results obtained? Does your algorithm perform correctly? Does your code implement your algorithm accurately? Does your input data set contain features of the kind the algorithm is supposed to extract?</w:t>
+      </w:r>
+    </w:p>
+    <w:p>
+      <w:pPr>
+        <w:rPr>
+          <w:b/>
+          <w:bCs/>
+          <w:u w:val="single"/>
+        </w:rPr>
+      </w:pPr>
+      <w:r>
+        <w:rPr>
+          <w:b/>
+          <w:bCs/>
+          <w:u w:val="single"/>
+        </w:rPr>
+        <w:t>End of page 4</w:t>
+      </w:r>
+    </w:p>
+    <w:p>
+      <w:r>
+        <w:br w:type="page"/>
+      </w:r>
+    </w:p>
+    <w:p>
+      <w:pPr>
+        <w:pStyle w:val="Heading1"/>
+        <w:numPr>
+          <w:ilvl w:val="0"/>
+          <w:numId w:val="3"/>
+        </w:numPr>
+      </w:pPr>
+      <w:r>
+        <w:lastRenderedPageBreak/>
+        <w:t xml:space="preserve"> Analysis</w:t>
+      </w:r>
+    </w:p>
+    <w:p>
+      <w:pPr>
+        <w:rPr>
+          <w:i/>
+          <w:iCs/>
+        </w:rPr>
+      </w:pPr>
+      <w:r>
+        <w:rPr>
+          <w:i/>
+          <w:iCs/>
+        </w:rPr>
+        <w:t>Interpret your results here. You’ve obtained lots of data. What have you learned from it? Does accepting transit traffic overload the router? What do the peaks in the spectral response indicate? Why are there no fluctuations in the EEG data? This section should be ONE PAGE in length. The division of the body of the report into three sections (here named “Technical Description”, “Results Obtained” and “Analysis”) may be inappropriate for some projects. If you wish to change this structure, you may do so only in consultation with your supervisor and only with his/her written agreement to the revised structure any suchrevised paper format must have an aggregate length of four pages for the sections equivalent to the above four.</w:t>
+      </w:r>
+    </w:p>
+    <w:p>
+      <w:pPr>
+        <w:rPr>
+          <w:b/>
+          <w:bCs/>
+          <w:u w:val="single"/>
+        </w:rPr>
+      </w:pPr>
+      <w:r>
+        <w:rPr>
+          <w:b/>
+          <w:bCs/>
+          <w:u w:val="single"/>
+        </w:rPr>
+        <w:t>End of page 5</w:t>
+      </w:r>
+    </w:p>
+    <w:p>
+      <w:r>
+        <w:br w:type="page"/>
+      </w:r>
+    </w:p>
+    <w:p>
+      <w:pPr>
+        <w:pStyle w:val="Heading1"/>
+        <w:numPr>
+          <w:ilvl w:val="0"/>
+          <w:numId w:val="3"/>
+        </w:numPr>
+      </w:pPr>
+      <w:r>
+        <w:lastRenderedPageBreak/>
+        <w:t>Conclusions</w:t>
+      </w:r>
+    </w:p>
+    <w:p>
+      <w:pPr>
         <w:pStyle w:val="Text"/>
       </w:pPr>
       <w:r>
-        <w:t>This is the conclusion.</w:t>
+        <w:t xml:space="preserve">This is the conclusion. </w:t>
+      </w:r>
+      <w:r>
+        <w:rPr>
+          <w:i/>
+          <w:iCs/>
+        </w:rPr>
+        <w:t>Here you summarise what has been achieved and learned, and the implications for future research and suggestions for future work that could follow on from your work. This section resembles the introduction in some ways, but remember that by now the reader has read the body of the paper. The introduction was your attempt to encourage them to do so. You can present insights in the conclusions.</w:t>
       </w:r>
     </w:p>
     <w:p>
@@ -687,6 +889,62 @@
         </w:rPr>
         <w:tab/>
         <w:t>C. Brennan and K. McGuinness, ‘Site-specific Deep Learning Path Loss Models based on the Method of Moments’. arXiv, Feb. 02, 2023. doi: 10.48550/arXiv.2302.01052.</w:t>
+      </w:r>
+    </w:p>
+    <w:p>
+      <w:pPr>
+        <w:pStyle w:val="Bibliography"/>
+        <w:rPr>
+          <w:rFonts w:ascii="Times-Roman" w:hAnsi="Times-Roman"/>
+          <w:sz w:val="16"/>
+        </w:rPr>
+      </w:pPr>
+      <w:r>
+        <w:rPr>
+          <w:rFonts w:ascii="Times-Roman" w:hAnsi="Times-Roman"/>
+          <w:sz w:val="16"/>
+        </w:rPr>
+        <w:t>[2]</w:t>
+      </w:r>
+      <w:r>
+        <w:rPr>
+          <w:rFonts w:ascii="Times-Roman" w:hAnsi="Times-Roman"/>
+          <w:sz w:val="16"/>
+        </w:rPr>
+        <w:tab/>
+        <w:t xml:space="preserve">R. E. Meethal </w:t>
+      </w:r>
+      <w:r>
+        <w:rPr>
+          <w:rFonts w:ascii="Times-Roman" w:hAnsi="Times-Roman"/>
+          <w:i/>
+          <w:iCs/>
+          <w:sz w:val="16"/>
+        </w:rPr>
+        <w:t>et al.</w:t>
+      </w:r>
+      <w:r>
+        <w:rPr>
+          <w:rFonts w:ascii="Times-Roman" w:hAnsi="Times-Roman"/>
+          <w:sz w:val="16"/>
+        </w:rPr>
+        <w:t xml:space="preserve">, ‘Finite element method-enhanced neural network for forward and inverse problems’, </w:t>
+      </w:r>
+      <w:r>
+        <w:rPr>
+          <w:rFonts w:ascii="Times-Roman" w:hAnsi="Times-Roman"/>
+          <w:i/>
+          <w:iCs/>
+          <w:sz w:val="16"/>
+        </w:rPr>
+        <w:t>Advanced Modeling and Simulation in Engineering Sciences</w:t>
+      </w:r>
+      <w:r>
+        <w:rPr>
+          <w:rFonts w:ascii="Times-Roman" w:hAnsi="Times-Roman"/>
+          <w:sz w:val="16"/>
+        </w:rPr>
+        <w:t>, vol. 10, no. 1, p. 6, May 2023, doi: 10.1186/s40323-023-00243-1.</w:t>
       </w:r>
     </w:p>
     <w:p>
@@ -761,7 +1019,6 @@
       <w:r>
         <w:rPr>
           <w:rStyle w:val="FootnoteReference"/>
-          <w:vertAlign w:val="baseline"/>
         </w:rPr>
         <w:t>D</w:t>
       </w:r>
@@ -902,6 +1159,9 @@
           </w:pict>
         </mc:Fallback>
       </mc:AlternateContent>
+    </w:r>
+    <w:r>
+      <w:t>, August 2023</w:t>
     </w:r>
   </w:p>
   <w:p>

</xml_diff>

<commit_message>
Documentation Update and file clean-out
</commit_message>
<xml_diff>
--- a/doc/IEEE_Paper/1_IEEE_Template.docx
+++ b/doc/IEEE_Paper/1_IEEE_Template.docx
@@ -343,10 +343,7 @@
                               <w:ind w:firstLine="0"/>
                             </w:pPr>
                             <w:r>
-                              <w:t xml:space="preserve">Fig. 1.  </w:t>
-                            </w:r>
-                            <w:r>
-                              <w:t>Canonical Problem Diagram</w:t>
+                              <w:t>Fig. 1.  Canonical Problem Diagram</w:t>
                             </w:r>
                           </w:p>
                           <w:p>
@@ -445,10 +442,7 @@
                         <w:ind w:firstLine="0"/>
                       </w:pPr>
                       <w:r>
-                        <w:t xml:space="preserve">Fig. 1.  </w:t>
-                      </w:r>
-                      <w:r>
-                        <w:t>Canonical Problem Diagram</w:t>
+                        <w:t>Fig. 1.  Canonical Problem Diagram</w:t>
                       </w:r>
                     </w:p>
                     <w:p>
@@ -505,13 +499,7 @@
         <w:footnoteReference w:id="2"/>
       </w:r>
       <w:r>
-        <w:t xml:space="preserve">. The formulation uses the </w:t>
-      </w:r>
-      <w:r>
-        <w:t>Laplace convention</w:t>
-      </w:r>
-      <w:r>
-        <w:t xml:space="preserve"> derived in </w:t>
+        <w:t xml:space="preserve">. The formulation uses the Laplace convention derived in </w:t>
       </w:r>
       <w:r>
         <w:fldChar w:fldCharType="begin"/>
@@ -535,10 +523,7 @@
         <w:footnoteReference w:id="3"/>
       </w:r>
       <w:r>
-        <w:t xml:space="preserve">. </w:t>
-      </w:r>
-      <w:r>
-        <w:t xml:space="preserve">The problem requires finding two electric fields and as a result is a full vector problem.  As the task motivation is based around future medical developments, and the permeability of biological tissues can be considered roughly equal that of the background vacuum embedding of the domain, no permeability contrast is assumed </w:t>
+        <w:t xml:space="preserve">. The problem requires finding two electric fields and as a result is a full vector problem.  As the task motivation is based around future medical developments, and the permeability of biological tissues can be considered roughly equal that of the background vacuum embedding of the domain, no permeability contrast is assumed </w:t>
       </w:r>
       <w:r>
         <w:fldChar w:fldCharType="begin"/>
@@ -556,13 +541,7 @@
         <w:fldChar w:fldCharType="end"/>
       </w:r>
       <w:r>
-        <w:t>.</w:t>
-      </w:r>
-      <w:r>
-        <w:t xml:space="preserve"> </w:t>
-      </w:r>
-      <w:r>
-        <w:t xml:space="preserve">The embedding medium, in this paper a vacuum, has an electromagnetic impedance of </w:t>
+        <w:t xml:space="preserve">. The embedding medium, in this paper a vacuum, has an electromagnetic impedance of </w:t>
       </w:r>
       <m:oMath>
         <m:sSub>
@@ -2710,10 +2689,7 @@
         </m:acc>
       </m:oMath>
       <w:r>
-        <w:t>.</w:t>
-      </w:r>
-      <w:r>
-        <w:t xml:space="preserve"> A simplifying assumption is made that the </w:t>
+        <w:t xml:space="preserve">. A simplifying assumption is made that the </w:t>
       </w:r>
       <m:oMath>
         <m:sSub>
@@ -4251,10 +4227,7 @@
         </m:r>
       </m:oMath>
       <w:r>
-        <w:t xml:space="preserve"> if j and k are equal, otherwise it is zero.</w:t>
-      </w:r>
-      <w:r>
-        <w:t xml:space="preserve"> Thus two solutions are required to solve for the electric contrast sources which can then be used to solve for the electric field components at the recievers given by </w:t>
+        <w:t xml:space="preserve"> if j and k are equal, otherwise it is zero. Thus two solutions are required to solve for the electric contrast sources which can then be used to solve for the electric field components at the recievers given by </w:t>
       </w:r>
     </w:p>
     <w:p>
@@ -4331,23 +4304,7 @@
                 <w:sz w:val="14"/>
                 <w:szCs w:val="14"/>
               </w:rPr>
-              <m:t>s</m:t>
-            </m:r>
-            <m:r>
-              <w:rPr>
-                <w:rFonts w:ascii="Cambria Math" w:hAnsi="Cambria Math"/>
-                <w:sz w:val="14"/>
-                <w:szCs w:val="14"/>
-              </w:rPr>
-              <m:t>c</m:t>
-            </m:r>
-            <m:r>
-              <w:rPr>
-                <w:rFonts w:ascii="Cambria Math" w:hAnsi="Cambria Math"/>
-                <w:sz w:val="14"/>
-                <w:szCs w:val="14"/>
-              </w:rPr>
-              <m:t>t</m:t>
+              <m:t>sct</m:t>
             </m:r>
           </m:sup>
         </m:sSup>
@@ -5426,7 +5383,34 @@
         <w:ind w:firstLine="202"/>
       </w:pPr>
       <w:r>
-        <w:t>The input parameters for all simulations were the same except for the scatterer geometry. A grid dimension of 128x128 was choosen in order to comply with the FFT requirement that the grid be an integer power of 2, and the typical computer vision approach of using grids divisible by 32. The carrier frequency was set at 10 MHz and the highest permitivity contrast was 1.75 for the smaller scatter resulting in the smallest wavelength of 22.7m. The grid delta was 2m giving rise to a sample per cell of roughly 11. Although the material contrast parameters in the medical domain are much more extreme, in order to initiate research in the general area a much lower contrast value was choosen to allow for a large volume of samples to be generated in a shorter time frame. Training a model where the grid dimension is greater than 128 is also computationally difficult as memory issues arise as the number of layers in the deep learning architecture increases. The source is located 170m in the negative x direction. The main scatterer in the scene has a relative permativiy of 1.25.</w:t>
+        <w:t xml:space="preserve">Three types of dataset were generated to conduct experimental analysis: major base dataset with two contrast scatterers (DS1); minor single lower-contrast scatterer dataset for testing model generalisability of negative sample cases </w:t>
+      </w:r>
+      <w:r>
+        <w:t>(DS</w:t>
+      </w:r>
+      <w:r>
+        <w:t>2</w:t>
+      </w:r>
+      <w:r>
+        <w:t>)</w:t>
+      </w:r>
+      <w:r>
+        <w:t xml:space="preserve">; minor single higher-contrast scatterer dataset for testing model generalisability to different contrast population </w:t>
+      </w:r>
+      <w:r>
+        <w:t>(DS</w:t>
+      </w:r>
+      <w:r>
+        <w:t>3</w:t>
+      </w:r>
+      <w:r>
+        <w:t>)</w:t>
+      </w:r>
+      <w:r>
+        <w:t xml:space="preserve">. </w:t>
+      </w:r>
+      <w:r>
+        <w:t>The input parameters for all simulations were the same except for the scatterer geometry.</w:t>
       </w:r>
     </w:p>
     <w:p>
@@ -5434,7 +5418,366 @@
         <w:ind w:firstLine="202"/>
       </w:pPr>
       <w:r>
-        <w:t>The final generation of the scatterer geometry was kept minimial and close to the canonical formulation in order to reduce generation time. A variation on the same generator was used to validate against the Bessel-Approach, generate the model training data and generate the generalisability experimental data. In all cases, all cells outside the major scatterer area were replaced with the zero contrast value, as illustrated in the CHECK: Figure. Both scatters had fixed radii with the area of the smaller scatterer set to be 5% of the area of the main scatterer. A random number generator was used to shift the smaller scatterer within a range where at least one cell of scatterer would exist within the boundary of the main scatterer in order to mimic a true positive sample in a biomedical screening scenario.</w:t>
+        <w:t>The final generation of the scatterer geometry was kept minimial and close to the canonical formulation in order to reduce generation time. A variation on the generator used to validate against the Bessel-Approach</w:t>
+      </w:r>
+      <w:r>
+        <w:t xml:space="preserve"> was adapted to create DS1, DS2 and DS3. </w:t>
+      </w:r>
+      <w:r>
+        <w:t xml:space="preserve">In all cases, cells outside the major scatterer area were replaced with the zero contrast value, as illustrated in the </w:t>
+      </w:r>
+      <w:r>
+        <w:t>[</w:t>
+      </w:r>
+      <w:r>
+        <w:t>CHECK: Figure</w:t>
+      </w:r>
+      <w:r>
+        <w:t xml:space="preserve"> used to show the differences between the 3 datasets]</w:t>
+      </w:r>
+      <w:r>
+        <w:t>.</w:t>
+      </w:r>
+    </w:p>
+    <w:p>
+      <w:pPr>
+        <w:ind w:firstLine="202"/>
+      </w:pPr>
+      <w:r>
+        <w:t xml:space="preserve">DS1 geometery contained one higher-contrast scatterer, </w:t>
+      </w:r>
+      <m:oMath>
+        <m:sSub>
+          <m:sSubPr>
+            <m:ctrlPr>
+              <w:rPr>
+                <w:rFonts w:ascii="Cambria Math" w:hAnsi="Cambria Math"/>
+                <w:i/>
+              </w:rPr>
+            </m:ctrlPr>
+          </m:sSubPr>
+          <m:e>
+            <m:r>
+              <w:rPr>
+                <w:rFonts w:ascii="Cambria Math" w:hAnsi="Cambria Math"/>
+              </w:rPr>
+              <m:t>ε</m:t>
+            </m:r>
+          </m:e>
+          <m:sub>
+            <m:r>
+              <w:rPr>
+                <w:rFonts w:ascii="Cambria Math" w:hAnsi="Cambria Math"/>
+              </w:rPr>
+              <m:t>r</m:t>
+            </m:r>
+          </m:sub>
+        </m:sSub>
+        <m:r>
+          <w:rPr>
+            <w:rFonts w:ascii="Cambria Math" w:hAnsi="Cambria Math"/>
+          </w:rPr>
+          <m:t>=1.75</m:t>
+        </m:r>
+      </m:oMath>
+      <w:r>
+        <w:t xml:space="preserve"> inside a geometrically larger lower contrast-scatterer </w:t>
+      </w:r>
+      <m:oMath>
+        <m:sSub>
+          <m:sSubPr>
+            <m:ctrlPr>
+              <w:rPr>
+                <w:rFonts w:ascii="Cambria Math" w:hAnsi="Cambria Math"/>
+                <w:i/>
+              </w:rPr>
+            </m:ctrlPr>
+          </m:sSubPr>
+          <m:e>
+            <m:r>
+              <w:rPr>
+                <w:rFonts w:ascii="Cambria Math" w:hAnsi="Cambria Math"/>
+              </w:rPr>
+              <m:t>ε</m:t>
+            </m:r>
+          </m:e>
+          <m:sub>
+            <m:r>
+              <w:rPr>
+                <w:rFonts w:ascii="Cambria Math" w:hAnsi="Cambria Math"/>
+              </w:rPr>
+              <m:t>r</m:t>
+            </m:r>
+          </m:sub>
+        </m:sSub>
+        <m:r>
+          <w:rPr>
+            <w:rFonts w:ascii="Cambria Math" w:hAnsi="Cambria Math"/>
+          </w:rPr>
+          <m:t>=1.</m:t>
+        </m:r>
+        <m:r>
+          <w:rPr>
+            <w:rFonts w:ascii="Cambria Math" w:hAnsi="Cambria Math"/>
+          </w:rPr>
+          <m:t>2</m:t>
+        </m:r>
+        <m:r>
+          <w:rPr>
+            <w:rFonts w:ascii="Cambria Math" w:hAnsi="Cambria Math"/>
+          </w:rPr>
+          <m:t>5</m:t>
+        </m:r>
+      </m:oMath>
+      <w:r>
+        <w:t xml:space="preserve">. The centre point of the lower-contrast scatterer was allowed to be within the a distance from the domain origin of its own radius ensuring that it was contained entirely within the domain simulation grid. Both scatterers were of constant fixed size with the smaller scatter populating 5% of the area of the larger scatterer. </w:t>
+      </w:r>
+      <w:r>
+        <w:t>A seeded random number generator was used to shift the smaller scatterer within a range where at least one cell of scatterer would exist within the boundary of the main scatterer in order to mimic a true</w:t>
+      </w:r>
+      <w:r>
+        <w:t>-</w:t>
+      </w:r>
+      <w:r>
+        <w:t>positive sample in a biomedical screening scenario.</w:t>
+      </w:r>
+    </w:p>
+    <w:p>
+      <w:pPr>
+        <w:ind w:firstLine="202"/>
+      </w:pPr>
+      <w:r>
+        <w:t xml:space="preserve">DS2 has the same geometric rules as DS1 except that the higher-contrast value was set to </w:t>
+      </w:r>
+      <m:oMath>
+        <m:sSub>
+          <m:sSubPr>
+            <m:ctrlPr>
+              <w:rPr>
+                <w:rFonts w:ascii="Cambria Math" w:hAnsi="Cambria Math"/>
+                <w:i/>
+              </w:rPr>
+            </m:ctrlPr>
+          </m:sSubPr>
+          <m:e>
+            <m:r>
+              <w:rPr>
+                <w:rFonts w:ascii="Cambria Math" w:hAnsi="Cambria Math"/>
+              </w:rPr>
+              <m:t>ε</m:t>
+            </m:r>
+          </m:e>
+          <m:sub>
+            <m:r>
+              <w:rPr>
+                <w:rFonts w:ascii="Cambria Math" w:hAnsi="Cambria Math"/>
+              </w:rPr>
+              <m:t>r</m:t>
+            </m:r>
+          </m:sub>
+        </m:sSub>
+        <m:r>
+          <w:rPr>
+            <w:rFonts w:ascii="Cambria Math" w:hAnsi="Cambria Math"/>
+          </w:rPr>
+          <m:t>=1.</m:t>
+        </m:r>
+        <m:r>
+          <w:rPr>
+            <w:rFonts w:ascii="Cambria Math" w:hAnsi="Cambria Math"/>
+          </w:rPr>
+          <m:t>0</m:t>
+        </m:r>
+      </m:oMath>
+      <w:r>
+        <w:t>, thus forming a vacuum void within or piercing the larger scatter. This is equivalent to generating cases where no secondary tissue exists in the simulation domain, the case of true negatives.</w:t>
+      </w:r>
+    </w:p>
+    <w:p>
+      <w:pPr>
+        <w:ind w:firstLine="202"/>
+      </w:pPr>
+      <w:r>
+        <w:t xml:space="preserve">DS3 has all contrast values set to the higher </w:t>
+      </w:r>
+      <m:oMath>
+        <m:sSub>
+          <m:sSubPr>
+            <m:ctrlPr>
+              <w:rPr>
+                <w:rFonts w:ascii="Cambria Math" w:hAnsi="Cambria Math"/>
+                <w:i/>
+              </w:rPr>
+            </m:ctrlPr>
+          </m:sSubPr>
+          <m:e>
+            <m:r>
+              <w:rPr>
+                <w:rFonts w:ascii="Cambria Math" w:hAnsi="Cambria Math"/>
+              </w:rPr>
+              <m:t>ε</m:t>
+            </m:r>
+          </m:e>
+          <m:sub>
+            <m:r>
+              <w:rPr>
+                <w:rFonts w:ascii="Cambria Math" w:hAnsi="Cambria Math"/>
+              </w:rPr>
+              <m:t>r</m:t>
+            </m:r>
+          </m:sub>
+        </m:sSub>
+        <m:r>
+          <w:rPr>
+            <w:rFonts w:ascii="Cambria Math" w:hAnsi="Cambria Math"/>
+          </w:rPr>
+          <m:t>=1.</m:t>
+        </m:r>
+        <m:r>
+          <w:rPr>
+            <w:rFonts w:ascii="Cambria Math" w:hAnsi="Cambria Math"/>
+          </w:rPr>
+          <m:t>75</m:t>
+        </m:r>
+      </m:oMath>
+      <w:r>
+        <w:t xml:space="preserve"> value to simulate a total shift in permitivity values. This is also a true negative scenario which tests the models ability to generalise to large grid populations not seen at training time. The computational time for generating these data samples also increased in contrast to DS1 and DS2.</w:t>
+      </w:r>
+    </w:p>
+    <w:p>
+      <w:pPr>
+        <w:ind w:firstLine="202"/>
+      </w:pPr>
+      <w:r>
+        <w:t>[CHECK: Figure, sample of DS1 DS2 DS3 showing different geometric properties.]</w:t>
+      </w:r>
+    </w:p>
+    <w:p>
+      <w:pPr>
+        <w:ind w:firstLine="202"/>
+      </w:pPr>
+      <w:r>
+        <w:t xml:space="preserve">The carrier frequency </w:t>
+      </w:r>
+      <w:r>
+        <w:t>i</w:t>
+      </w:r>
+      <w:r>
+        <w:t>s set at 10 MHz and the highest permitivity contrast</w:t>
+      </w:r>
+      <w:r>
+        <w:t>,</w:t>
+      </w:r>
+      <w:r>
+        <w:t xml:space="preserve"> </w:t>
+      </w:r>
+      <m:oMath>
+        <m:sSub>
+          <m:sSubPr>
+            <m:ctrlPr>
+              <w:rPr>
+                <w:rFonts w:ascii="Cambria Math" w:hAnsi="Cambria Math"/>
+                <w:i/>
+              </w:rPr>
+            </m:ctrlPr>
+          </m:sSubPr>
+          <m:e>
+            <m:r>
+              <w:rPr>
+                <w:rFonts w:ascii="Cambria Math" w:hAnsi="Cambria Math"/>
+              </w:rPr>
+              <m:t>ε</m:t>
+            </m:r>
+          </m:e>
+          <m:sub>
+            <m:r>
+              <w:rPr>
+                <w:rFonts w:ascii="Cambria Math" w:hAnsi="Cambria Math"/>
+              </w:rPr>
+              <m:t>r</m:t>
+            </m:r>
+          </m:sub>
+        </m:sSub>
+        <m:r>
+          <w:rPr>
+            <w:rFonts w:ascii="Cambria Math" w:hAnsi="Cambria Math"/>
+          </w:rPr>
+          <m:t>=1.75</m:t>
+        </m:r>
+      </m:oMath>
+      <w:r>
+        <w:t>,</w:t>
+      </w:r>
+      <w:r>
+        <w:t xml:space="preserve"> </w:t>
+      </w:r>
+      <w:r>
+        <w:t xml:space="preserve">resulted </w:t>
+      </w:r>
+      <w:r>
+        <w:t>in the smallest wavelength of 22.7m.</w:t>
+      </w:r>
+      <w:r>
+        <w:t xml:space="preserve"> </w:t>
+      </w:r>
+      <w:r>
+        <w:t xml:space="preserve">The source </w:t>
+      </w:r>
+      <w:r>
+        <w:t xml:space="preserve">emmiter </w:t>
+      </w:r>
+      <w:r>
+        <w:t>is located 170m in the negative x direction.</w:t>
+      </w:r>
+      <w:r>
+        <w:t xml:space="preserve"> A grid dimension of 128x128 was choosen in order to comply with the FFT requirement that the grid be an integer power of 2, and the typical computer vision approach of using grids divisible by 32. The grid delta was 2m giving rise to a sample per cell of 11. </w:t>
+      </w:r>
+      <w:r>
+        <w:t xml:space="preserve">Training a model where the grid dimension is greater than 128 </w:t>
+      </w:r>
+      <w:r>
+        <w:t>becomes</w:t>
+      </w:r>
+      <w:r>
+        <w:t xml:space="preserve"> computationally difficult as memory issues arise </w:t>
+      </w:r>
+      <w:r>
+        <w:t xml:space="preserve">when </w:t>
+      </w:r>
+      <w:r>
+        <w:t>the number of layers in the deep learning architecture increases.</w:t>
+      </w:r>
+    </w:p>
+    <w:p>
+      <w:r>
+        <w:t xml:space="preserve">Although the material contrast parameters in the medical domain are much more extreme for incident frequencies at 10 MHz </w:t>
+      </w:r>
+      <w:r>
+        <w:fldChar w:fldCharType="begin"/>
+      </w:r>
+      <w:r>
+        <w:instrText xml:space="preserve"> ADDIN ZOTERO_ITEM CSL_CITATION {"citationID":"MposjaJu","properties":{"formattedCitation":"[2]","plainCitation":"[2]","noteIndex":0},"citationItems":[{"id":3680,"uris":["http://zotero.org/users/10162777/items/YJTFD7X4"],"itemData":{"id":3680,"type":"article-journal","container-title":"IEEE Transactions on Antennas and Propagation","DOI":"10.1109/TAP.2020.3008618","ISSN":"0018-926X, 1558-2221","issue":"1","journalAbbreviation":"IEEE Trans. Antennas Propagat.","page":"366-378","source":"DOI.org (Crossref)","title":"Improving the Computational Cost of Image Reconstruction in Biomedical Magnetic Induction Tomography Using a Volume Integral Equation Approach","volume":"69","author":[{"family":"De Tillieux","given":"Philippe"},{"family":"Goussard","given":"Yves"}],"issued":{"date-parts":[["2021",1]]},"citation-key":"detillieuxImprovingComputationalCost2021"}}],"schema":"https://github.com/citation-style-language/schema/raw/master/csl-citation.json"} </w:instrText>
+      </w:r>
+      <w:r>
+        <w:fldChar w:fldCharType="separate"/>
+      </w:r>
+      <w:r>
+        <w:t>[2]</w:t>
+      </w:r>
+      <w:r>
+        <w:fldChar w:fldCharType="end"/>
+      </w:r>
+      <w:r>
+        <w:t xml:space="preserve"> [CHECK: Change this source to something more direct around contrast values], in order to initiate research in the general area a much lower contrast value was choosen to allow for a large volume of samples to be generated in a shorter time frame. </w:t>
+      </w:r>
+      <w:r>
+        <w:t>All iterative solver computations were carried out on a local laptop CPU i7-11800H @ 2.3 GHz using Python, in particular NumPy and SciPy libraries.</w:t>
+      </w:r>
+      <w:r>
+        <w:t xml:space="preserve"> DS1 samples took 1 seconds per sample, while DS2 samples took </w:t>
+      </w:r>
+      <w:r>
+        <w:t>0.75 seconds per sample and DS3 samples took 2.2 seconds per sample.</w:t>
       </w:r>
     </w:p>
     <w:p>
@@ -5455,22 +5798,11 @@
       </w:r>
     </w:p>
     <w:p>
-      <w:r>
-        <w:t>All iterative solver computations were carried out on a local laptop CPU i7-11800H @ 2.3 GHz using Python, in particular NumPy and SciPy libraries.</w:t>
-      </w:r>
-    </w:p>
-    <w:p>
       <w:pPr>
         <w:ind w:firstLine="202"/>
       </w:pPr>
       <w:r>
-        <w:t xml:space="preserve">The generated data was saved in NumPy format on an external hard drive due to the excessive collective size of the samples. The outputs saved for each base sample, aside form the scatter geometry array, with each field splitting the real, imaginary and absolute components of the complex field by channel </w:t>
-      </w:r>
-      <w:r>
-        <w:t>were as follows</w:t>
-      </w:r>
-      <w:r>
-        <w:t>: the incident E field in the x and y direction; the ZH field in the z direction; the two solved scattered electric fields in the x and y directions.</w:t>
+        <w:t>The generated data was saved in NumPy format on an external hard drive due to the excessive collective size of the samples. The outputs saved for each base sample, aside form the scatter geometry array, with each field splitting the real, imaginary and absolute components of the complex field by channel were as follows: the incident E field in the x and y direction; the ZH field in the z direction; the two solved scattered electric fields in the x and y directions.</w:t>
       </w:r>
     </w:p>
     <w:p>
@@ -5551,12 +5883,160 @@
     </w:p>
     <w:p>
       <w:r>
-        <w:t xml:space="preserve">Usually, independence is required between the training data, the validation data and the testing data to ensure that the </w:t>
-      </w:r>
-      <w:r>
-        <w:t xml:space="preserve">model is actually learning. In this paper, the approach taken was to first establish if the model could emulate the generated examples. Due to the nature of the geometric set-up, only 1264 cells exist within the main scatterer. Although every scene is guarenteed to contain two scatterers, there are only so many samples that can be generated before samples start repeating. The data was saved in folders of 1000 samples. At the train/validate/test splitting stage, 20% of the 1000 samples were retained for testing (200) and 20% of the training data was retained for validation (160) leaving 640 samples for training. The base model was trained on 46 folders of samples and tested in terms of impact on the SolverEMF2 on the final folder of 1000 samples. Within the final testing folder there were </w:t>
-      </w:r>
-    </w:p>
+        <w:t xml:space="preserve">Usually, independence is required between the training data, the validation data and the testing data to ensure that the model is actually learning. In this paper, the approach taken was to first establish if the model could emulate the generated examples. Due to the nature of the geometric set-up, only 1264 cells exist within the main scatterer. Although every scene is guarenteed to contain two scatterers, there are only so many samples that can be generated before samples start repeating. The data was saved in folders of 1000 samples. At the train/validate/test splitting stage, 20% of the 1000 samples were retained for testing (200) and 20% of the training data was retained for validation (160) leaving 640 samples for training. The base model was trained on 46 folders of samples and tested in terms of impact on the SolverEMF2 on the final folder of 1000 samples. Within the final testing folder there were </w:t>
+      </w:r>
+    </w:p>
+    <w:tbl>
+      <w:tblPr>
+        <w:tblStyle w:val="TableGrid"/>
+        <w:tblW w:w="0" w:type="auto"/>
+        <w:tblLook w:val="04A0" w:firstRow="1" w:lastRow="0" w:firstColumn="1" w:lastColumn="0" w:noHBand="0" w:noVBand="1"/>
+      </w:tblPr>
+      <w:tblGrid>
+        <w:gridCol w:w="1040"/>
+        <w:gridCol w:w="1040"/>
+        <w:gridCol w:w="1041"/>
+        <w:gridCol w:w="1041"/>
+        <w:gridCol w:w="1041"/>
+      </w:tblGrid>
+      <w:tr>
+        <w:tc>
+          <w:tcPr>
+            <w:tcW w:w="1040" w:type="dxa"/>
+          </w:tcPr>
+          <w:p>
+            <w:r>
+              <w:t>Dataset</w:t>
+            </w:r>
+          </w:p>
+        </w:tc>
+        <w:tc>
+          <w:tcPr>
+            <w:tcW w:w="1040" w:type="dxa"/>
+          </w:tcPr>
+          <w:p>
+            <w:r>
+              <w:t>Sample Count #</w:t>
+            </w:r>
+          </w:p>
+        </w:tc>
+        <w:tc>
+          <w:tcPr>
+            <w:tcW w:w="1041" w:type="dxa"/>
+          </w:tcPr>
+          <w:p/>
+        </w:tc>
+        <w:tc>
+          <w:tcPr>
+            <w:tcW w:w="1041" w:type="dxa"/>
+          </w:tcPr>
+          <w:p/>
+        </w:tc>
+        <w:tc>
+          <w:tcPr>
+            <w:tcW w:w="1041" w:type="dxa"/>
+          </w:tcPr>
+          <w:p/>
+        </w:tc>
+      </w:tr>
+      <w:tr>
+        <w:tc>
+          <w:tcPr>
+            <w:tcW w:w="1040" w:type="dxa"/>
+          </w:tcPr>
+          <w:p/>
+        </w:tc>
+        <w:tc>
+          <w:tcPr>
+            <w:tcW w:w="1040" w:type="dxa"/>
+          </w:tcPr>
+          <w:p/>
+        </w:tc>
+        <w:tc>
+          <w:tcPr>
+            <w:tcW w:w="1041" w:type="dxa"/>
+          </w:tcPr>
+          <w:p/>
+        </w:tc>
+        <w:tc>
+          <w:tcPr>
+            <w:tcW w:w="1041" w:type="dxa"/>
+          </w:tcPr>
+          <w:p/>
+        </w:tc>
+        <w:tc>
+          <w:tcPr>
+            <w:tcW w:w="1041" w:type="dxa"/>
+          </w:tcPr>
+          <w:p/>
+        </w:tc>
+      </w:tr>
+      <w:tr>
+        <w:tc>
+          <w:tcPr>
+            <w:tcW w:w="1040" w:type="dxa"/>
+          </w:tcPr>
+          <w:p/>
+        </w:tc>
+        <w:tc>
+          <w:tcPr>
+            <w:tcW w:w="1040" w:type="dxa"/>
+          </w:tcPr>
+          <w:p/>
+        </w:tc>
+        <w:tc>
+          <w:tcPr>
+            <w:tcW w:w="1041" w:type="dxa"/>
+          </w:tcPr>
+          <w:p/>
+        </w:tc>
+        <w:tc>
+          <w:tcPr>
+            <w:tcW w:w="1041" w:type="dxa"/>
+          </w:tcPr>
+          <w:p/>
+        </w:tc>
+        <w:tc>
+          <w:tcPr>
+            <w:tcW w:w="1041" w:type="dxa"/>
+          </w:tcPr>
+          <w:p/>
+        </w:tc>
+      </w:tr>
+      <w:tr>
+        <w:tc>
+          <w:tcPr>
+            <w:tcW w:w="1040" w:type="dxa"/>
+          </w:tcPr>
+          <w:p/>
+        </w:tc>
+        <w:tc>
+          <w:tcPr>
+            <w:tcW w:w="1040" w:type="dxa"/>
+          </w:tcPr>
+          <w:p/>
+        </w:tc>
+        <w:tc>
+          <w:tcPr>
+            <w:tcW w:w="1041" w:type="dxa"/>
+          </w:tcPr>
+          <w:p/>
+        </w:tc>
+        <w:tc>
+          <w:tcPr>
+            <w:tcW w:w="1041" w:type="dxa"/>
+          </w:tcPr>
+          <w:p/>
+        </w:tc>
+        <w:tc>
+          <w:tcPr>
+            <w:tcW w:w="1041" w:type="dxa"/>
+          </w:tcPr>
+          <w:p/>
+        </w:tc>
+      </w:tr>
+    </w:tbl>
+    <w:p/>
     <w:p>
       <w:pPr>
         <w:pStyle w:val="Heading2"/>
@@ -5590,7 +6070,11 @@
         <w:ind w:firstLine="202"/>
       </w:pPr>
       <w:r>
-        <w:t>The training inputs were the scatter geometery as a single channel, followed by the real, imaginary and absolute values of the complex incident wave bringing the total input channel count to four. The outputs were the real and imaginary components of the electric field in the dimension of interest bringing the output count to two channels. This resulted in a requirement to train two models, one for each field, in order to provide an initial guess to the SolverEMF2 workflow. The output side of the data was standardised to a range of [0, 1] by taking the minimum value found per channel from the cell value and then dividing by the range of the minimum value to the maximum value. This allows the model to train faster. In order to provide the predict as an input in SolverEMF2, the process is reversed. The information required to perform this standardisation can be estimated from a single solution of a scene making it a robust and simple way to accelerate the training process.</w:t>
+        <w:t xml:space="preserve">The training inputs were the scatter geometery as a single channel, followed by the real, imaginary and absolute values of the complex incident wave bringing the total input channel count to four. The outputs were the real and imaginary components of the electric field in the dimension of interest bringing the output count to two channels. This resulted in a </w:t>
+      </w:r>
+      <w:r>
+        <w:lastRenderedPageBreak/>
+        <w:t>requirement to train two models, one for each field, in order to provide an initial guess to the SolverEMF2 workflow. The output side of the data was standardised to a range of [0, 1] by taking the minimum value found per channel from the cell value and then dividing by the range of the minimum value to the maximum value. This allows the model to train faster. In order to provide the predict as an input in SolverEMF2, the process is reversed. The information required to perform this standardisation can be estimated from a single solution of a scene making it a robust and simple way to accelerate the training process.</w:t>
       </w:r>
     </w:p>
     <w:p>
@@ -5598,13 +6082,7 @@
         <w:pStyle w:val="Heading3"/>
       </w:pPr>
       <w:r>
-        <w:t xml:space="preserve">Base </w:t>
-      </w:r>
-      <w:r>
-        <w:t xml:space="preserve">Model </w:t>
-      </w:r>
-      <w:r>
-        <w:t>Architecture</w:t>
+        <w:t>Base Model Architecture</w:t>
       </w:r>
     </w:p>
     <w:p>
@@ -5642,7 +6120,6 @@
         </w:numPr>
       </w:pPr>
       <w:r>
-        <w:lastRenderedPageBreak/>
         <w:t>Model architecture: final model architecture; alternative model architecture with worse performance.</w:t>
       </w:r>
     </w:p>
@@ -5849,6 +6326,7 @@
         <w:t>Put in descriptive statistics around the time to generate the naïve guess and the model informed guess data samples.</w:t>
       </w:r>
     </w:p>
+    <w:p/>
     <w:p>
       <w:pPr>
         <w:pStyle w:val="Heading2"/>
@@ -5874,7 +6352,13 @@
         <w:pStyle w:val="Heading2"/>
       </w:pPr>
       <w:r>
-        <w:t xml:space="preserve"> Experimental Results</w:t>
+        <w:t>Comparing Model Output to Full-Solution</w:t>
+      </w:r>
+      <w:r>
+        <w:t xml:space="preserve"> </w:t>
+      </w:r>
+      <w:r>
+        <w:t>on single instance basis</w:t>
       </w:r>
     </w:p>
     <w:p>
@@ -5886,25 +6370,10 @@
         </w:numPr>
       </w:pPr>
       <w:r>
-        <w:t>T-tests for the three metrics from the project plan proposal. There needs to be results for the two architectures tested (final architecture and alternative with max pooling) and there needs to be results for the moved geometry validation set too.</w:t>
-      </w:r>
-    </w:p>
-    <w:p>
-      <w:pPr>
-        <w:pStyle w:val="ListParagraph"/>
-        <w:numPr>
-          <w:ilvl w:val="0"/>
-          <w:numId w:val="4"/>
-        </w:numPr>
-      </w:pPr>
-      <w:r>
-        <w:t>Wobbley training line in loss curve at the end means the model is starting to overfit</w:t>
-      </w:r>
-    </w:p>
-    <w:p>
-      <w:r>
-        <w:t>There are two out of distribution tests changing the contrast values. One frops cancer to zero contrast. Slight degradation in performance but visually not too bad. The second ups the main scatter to that of cancer. This takes double the amount of iterations to solve…what is the result? Visually poor but statistically still lower error than naïve guess.</w:t>
-      </w:r>
+        <w:t>This is not the batch stats but instead a comparison based on MSE etc between an instance from model and original. How do they differ? Are there structurial issues etc?</w:t>
+      </w:r>
+    </w:p>
+    <w:p>
       <w:r>
         <w:br w:type="page"/>
       </w:r>
@@ -5964,8 +6433,49 @@
         </w:numPr>
       </w:pPr>
       <w:r>
-        <w:t>Is this not a waste of energy and time…</w:t>
-      </w:r>
+        <w:t>Is this project not a waste of energy and time…</w:t>
+      </w:r>
+    </w:p>
+    <w:p/>
+    <w:p>
+      <w:pPr>
+        <w:pStyle w:val="Heading2"/>
+      </w:pPr>
+      <w:r>
+        <w:t>Experimental Results</w:t>
+      </w:r>
+    </w:p>
+    <w:p>
+      <w:pPr>
+        <w:pStyle w:val="ListParagraph"/>
+        <w:numPr>
+          <w:ilvl w:val="0"/>
+          <w:numId w:val="4"/>
+        </w:numPr>
+      </w:pPr>
+      <w:r>
+        <w:t>T-tests for the three metrics from the project plan proposal. There needs to be results for the two architectures tested (final architecture and alternative with max pooling) and there needs to be results for the moved geometry validation set too.</w:t>
+      </w:r>
+    </w:p>
+    <w:p>
+      <w:pPr>
+        <w:pStyle w:val="ListParagraph"/>
+        <w:numPr>
+          <w:ilvl w:val="0"/>
+          <w:numId w:val="4"/>
+        </w:numPr>
+      </w:pPr>
+      <w:r>
+        <w:t>Wobbley training line in loss curve at the end means the model is starting to overfit</w:t>
+      </w:r>
+    </w:p>
+    <w:p>
+      <w:r>
+        <w:t>There are two out of distribution tests changing the contrast values. One frops cancer to zero contrast. Slight degradation in performance but visually not too bad. The second ups the main scatter to that of cancer. This takes double the amount of iterations to solve…what is the result? Visually poor but statistically still lower error than naïve guess.</w:t>
+      </w:r>
+    </w:p>
+    <w:p/>
+    <w:p>
       <w:r>
         <w:br w:type="page"/>
       </w:r>
@@ -6376,28 +6886,13 @@
         <w:footnoteRef/>
       </w:r>
       <w:r>
-        <w:t xml:space="preserve"> </w:t>
-      </w:r>
-      <w:r>
-        <w:t xml:space="preserve">The </w:t>
-      </w:r>
-      <w:r>
-        <w:t xml:space="preserve">lengthy, </w:t>
-      </w:r>
-      <w:r>
-        <w:t xml:space="preserve">full derivation and explanation of the problem </w:t>
-      </w:r>
-      <w:r>
-        <w:t>are</w:t>
-      </w:r>
-      <w:r>
-        <w:t xml:space="preserve"> given in section 3.2.1 of </w:t>
+        <w:t xml:space="preserve"> The lengthy, full derivation and explanation of the problem are given in section 3.2.1 of </w:t>
       </w:r>
       <w:r>
         <w:fldChar w:fldCharType="begin"/>
       </w:r>
       <w:r>
-        <w:instrText xml:space="preserve"> ADDIN ZOTERO_ITEM CSL_CITATION {"citationID":"h211A19V","properties":{"formattedCitation":"[1]","plainCitation":"[1]","noteIndex":0},"citationItems":[{"id":2052,"uris":["http://zotero.org/users/10162777/items/2IYXUIUK"],"itemData":{"id":2052,"type":"book","abstract":"\"Forward scattering solutions are of increasing importance in computer assisted design. A fast and accurate way to solve the problem of forward scattering helps the advancement of technologies such as integrated optics, geophysical exploration, non-destructive testing, semiconductor metrology and biomedical imaging. In this book we formulate the forward problem in terms of the domain (or volume) type of integral equations, which can be efficiently solved with the help of Fast Fourier Transformation techniques\"--","call-number":"QC174.26.W28","event-place":"Hoboken, NJ","ISBN":"978-1-119-74154-1","number-of-pages":"1","publisher":"Wiley","publisher-place":"Hoboken, NJ","source":"Library of Congress ISBN","title":"Forward and inverse scattering algorithms based on contrast source integral equations","URL":"https://onlinelibrary.wiley.com/doi/book/10.1002/9781119741602","author":[{"family":"Berg","given":"P. M.","dropping-particle":"van den"}],"issued":{"date-parts":[["2020"]]},"citation-key":"bergForwardInverseScattering2020"}}],"schema":"https://github.com/citation-style-language/schema/raw/master/csl-citation.json"} </w:instrText>
+        <w:instrText xml:space="preserve"> ADDIN ZOTERO_ITEM CSL_CITATION {"citationID":"h211A19V","properties":{"formattedCitation":"[1]","plainCitation":"[1]","noteIndex":3},"citationItems":[{"id":2052,"uris":["http://zotero.org/users/10162777/items/2IYXUIUK"],"itemData":{"id":2052,"type":"book","abstract":"\"Forward scattering solutions are of increasing importance in computer assisted design. A fast and accurate way to solve the problem of forward scattering helps the advancement of technologies such as integrated optics, geophysical exploration, non-destructive testing, semiconductor metrology and biomedical imaging. In this book we formulate the forward problem in terms of the domain (or volume) type of integral equations, which can be efficiently solved with the help of Fast Fourier Transformation techniques\"--","call-number":"QC174.26.W28","event-place":"Hoboken, NJ","ISBN":"978-1-119-74154-1","number-of-pages":"1","publisher":"Wiley","publisher-place":"Hoboken, NJ","source":"Library of Congress ISBN","title":"Forward and inverse scattering algorithms based on contrast source integral equations","URL":"https://onlinelibrary.wiley.com/doi/book/10.1002/9781119741602","author":[{"family":"Berg","given":"P. M.","dropping-particle":"van den"}],"issued":{"date-parts":[["2020"]]},"citation-key":"bergForwardInverseScattering2020"}}],"schema":"https://github.com/citation-style-language/schema/raw/master/csl-citation.json"} </w:instrText>
       </w:r>
       <w:r>
         <w:fldChar w:fldCharType="separate"/>
@@ -6447,7 +6942,7 @@
         <w:fldChar w:fldCharType="begin"/>
       </w:r>
       <w:r>
-        <w:instrText xml:space="preserve"> ADDIN ZOTERO_ITEM CSL_CITATION {"citationID":"we4lVo67","properties":{"formattedCitation":"[1]","plainCitation":"[1]","noteIndex":4},"citationItems":[{"id":2052,"uris":["http://zotero.org/users/10162777/items/2IYXUIUK"],"itemData":{"id":2052,"type":"book","abstract":"\"Forward scattering solutions are of increasing importance in computer assisted design. A fast and accurate way to solve the problem of forward scattering helps the advancement of technologies such as integrated optics, geophysical exploration, non-destructive testing, semiconductor metrology and biomedical imaging. In this book we formulate the forward problem in terms of the domain (or volume) type of integral equations, which can be efficiently solved with the help of Fast Fourier Transformation techniques\"--","call-number":"QC174.26.W28","event-place":"Hoboken, NJ","ISBN":"978-1-119-74154-1","number-of-pages":"1","publisher":"Wiley","publisher-place":"Hoboken, NJ","source":"Library of Congress ISBN","title":"Forward and inverse scattering algorithms based on contrast source integral equations","URL":"https://onlinelibrary.wiley.com/doi/book/10.1002/9781119741602","author":[{"family":"Berg","given":"P. M.","dropping-particle":"van den"}],"issued":{"date-parts":[["2020"]]},"citation-key":"bergForwardInverseScattering2020"}}],"schema":"https://github.com/citation-style-language/schema/raw/master/csl-citation.json"} </w:instrText>
+        <w:instrText xml:space="preserve"> ADDIN ZOTERO_ITEM CSL_CITATION {"citationID":"we4lVo67","properties":{"formattedCitation":"[1]","plainCitation":"[1]","noteIndex":5},"citationItems":[{"id":2052,"uris":["http://zotero.org/users/10162777/items/2IYXUIUK"],"itemData":{"id":2052,"type":"book","abstract":"\"Forward scattering solutions are of increasing importance in computer assisted design. A fast and accurate way to solve the problem of forward scattering helps the advancement of technologies such as integrated optics, geophysical exploration, non-destructive testing, semiconductor metrology and biomedical imaging. In this book we formulate the forward problem in terms of the domain (or volume) type of integral equations, which can be efficiently solved with the help of Fast Fourier Transformation techniques\"--","call-number":"QC174.26.W28","event-place":"Hoboken, NJ","ISBN":"978-1-119-74154-1","number-of-pages":"1","publisher":"Wiley","publisher-place":"Hoboken, NJ","source":"Library of Congress ISBN","title":"Forward and inverse scattering algorithms based on contrast source integral equations","URL":"https://onlinelibrary.wiley.com/doi/book/10.1002/9781119741602","author":[{"family":"Berg","given":"P. M.","dropping-particle":"van den"}],"issued":{"date-parts":[["2020"]]},"citation-key":"bergForwardInverseScattering2020"}}],"schema":"https://github.com/citation-style-language/schema/raw/master/csl-citation.json"} </w:instrText>
       </w:r>
       <w:r>
         <w:fldChar w:fldCharType="separate"/>

</xml_diff>

<commit_message>
IEEE conference paper updated
</commit_message>
<xml_diff>
--- a/doc/IEEE_Paper/1_IEEE_Template.docx
+++ b/doc/IEEE_Paper/1_IEEE_Template.docx
@@ -5262,11 +5262,6 @@
       </w:r>
     </w:p>
     <w:p>
-      <w:r>
-        <w:br w:type="page"/>
-      </w:r>
-    </w:p>
-    <w:p>
       <w:pPr>
         <w:pStyle w:val="Heading1"/>
         <w:numPr>
@@ -5275,7 +5270,6 @@
         </w:numPr>
       </w:pPr>
       <w:r>
-        <w:lastRenderedPageBreak/>
         <w:t>Technical Description</w:t>
       </w:r>
     </w:p>
@@ -5562,13 +5556,7 @@
         <w:ind w:firstLine="202"/>
       </w:pPr>
       <w:r>
-        <w:t xml:space="preserve">This MoM disctretisation, and the exploitation of the circulant properties of the operator functions, leads to the use of Iterative </w:t>
-      </w:r>
-      <w:r>
-        <w:t xml:space="preserve">Krylov </w:t>
-      </w:r>
-      <w:r>
-        <w:t xml:space="preserve">solvers to find a solution that minimises a residual  error criteria set by the engineer. As noted in </w:t>
+        <w:t xml:space="preserve">This MoM disctretisation, and the exploitation of the circulant properties of the operator functions, leads to the use of Iterative Krylov solvers to find a solution that minimises a residual  error criteria set by the engineer. As noted in </w:t>
       </w:r>
       <w:r>
         <w:fldChar w:fldCharType="begin"/>
@@ -5628,6 +5616,7 @@
         <w:ind w:firstLine="202"/>
       </w:pPr>
       <w:r>
+        <w:lastRenderedPageBreak/>
         <w:t>The final generation of the scatterer geometry was kept minimial in order to reduce generation time. A variation on the generator used to validate against the Bessel-Approach was adapted to create DS1, DS2 and DS3. In all cases, cells outside the major scatterer area were replaced with the zero contrast value, as illustrated in the figures below. It should be noted that the problem was formulated, via the MoM wrapping, as a discrete-to-discrete approximation of a continuous valued problem, rather than an image-to-image problem. The aim of the model development is to test the impact of using Prescient2DL to assist SolverEMF2, rather than provide emulator generated approximations or visualisations.</w:t>
       </w:r>
     </w:p>
@@ -6304,7 +6293,6 @@
         <w:ind w:firstLine="202"/>
       </w:pPr>
       <w:r>
-        <w:lastRenderedPageBreak/>
         <w:t>All iterative solver computations were carried out on a local laptop CPU i7-11800H @ 2.3 GHz using Python, in particular NumPy and SciPy libraries. DS1 samples took 1 seconds per sample, while DS2 samples took 0.75 seconds per sample and DS3 samples took 2.2 seconds per sample.</w:t>
       </w:r>
     </w:p>
@@ -6481,10 +6469,7 @@
         <w:ind w:firstLine="202"/>
       </w:pPr>
       <w:r>
-        <w:t>T</w:t>
-      </w:r>
-      <w:r>
-        <w:t>he approach taken was to first establish if the model could emulate the conventional solutions. The data was saved in folders of 1000 samples. At the train/validate/test splitting stage, 20% of the 1000 samples were retained for testing (200) and 20% of the training data was retained for validation (160) leaving 640 samples for training. The base models were trained on 5000 samples and tested in terms of impact on the SolverEMF2 on three separate test sets, each of 100 samples (DS1, DS2, DS3).</w:t>
+        <w:t>The approach taken was to first establish if the model could emulate the conventional solutions. The data was saved in folders of 1000 samples. At the train/validate/test splitting stage, 20% of the 1000 samples were retained for testing (200) and 20% of the training data was retained for validation (160) leaving 640 samples for training. The base models were trained on 5000 samples and tested in terms of impact on the SolverEMF2 on three separate test sets, each of 100 samples (DS1, DS2, DS3).</w:t>
       </w:r>
     </w:p>
     <w:p>
@@ -6520,6 +6505,7 @@
         <w:t xml:space="preserve">. The outputs were the real and imaginary components of the electric field in the axis of interest bringing the output count to two channels. This resulted in a requirement to train two models, one for each field, in order to provide a full-dimensional, initial guess to the SolverEMF2 workflow. A key step in the pre-processing </w:t>
       </w:r>
       <w:r>
+        <w:lastRenderedPageBreak/>
         <w:t>of the data was that the target arrays were standardised to a range of [0, 1]. This allows the model to train far faster. In order to provide the predictions as inputs in SolverEMF2, the process is reversed at the provision of initial guess time. The information required to perform this standardisation can be estimated from a  small group of sample solutions making it a robust and simple way to accelerate the training process</w:t>
       </w:r>
       <w:r>
@@ -6628,91 +6614,7 @@
           <w:noProof/>
           <w:lang w:val="en-GB"/>
         </w:rPr>
-        <w:t>The Adam optimizer was used when fitting the model and the M</w:t>
-      </w:r>
-      <w:r>
-        <w:rPr>
-          <w:noProof/>
-          <w:lang w:val="en-GB"/>
-        </w:rPr>
-        <w:t>ean_</w:t>
-      </w:r>
-      <w:r>
-        <w:rPr>
-          <w:noProof/>
-          <w:lang w:val="en-GB"/>
-        </w:rPr>
-        <w:t>S</w:t>
-      </w:r>
-      <w:r>
-        <w:rPr>
-          <w:noProof/>
-          <w:lang w:val="en-GB"/>
-        </w:rPr>
-        <w:t>quared_</w:t>
-      </w:r>
-      <w:r>
-        <w:rPr>
-          <w:noProof/>
-          <w:lang w:val="en-GB"/>
-        </w:rPr>
-        <w:t>L</w:t>
-      </w:r>
-      <w:r>
-        <w:rPr>
-          <w:noProof/>
-          <w:lang w:val="en-GB"/>
-        </w:rPr>
-        <w:t>ogarithmic_</w:t>
-      </w:r>
-      <w:r>
-        <w:rPr>
-          <w:noProof/>
-          <w:lang w:val="en-GB"/>
-        </w:rPr>
-        <w:t>E</w:t>
-      </w:r>
-      <w:r>
-        <w:rPr>
-          <w:noProof/>
-          <w:lang w:val="en-GB"/>
-        </w:rPr>
-        <w:t>rror</w:t>
-      </w:r>
-      <w:r>
-        <w:rPr>
-          <w:noProof/>
-          <w:lang w:val="en-GB"/>
-        </w:rPr>
-        <w:t xml:space="preserve"> w</w:t>
-      </w:r>
-      <w:r>
-        <w:rPr>
-          <w:noProof/>
-          <w:lang w:val="en-GB"/>
-        </w:rPr>
-        <w:t>as</w:t>
-      </w:r>
-      <w:r>
-        <w:rPr>
-          <w:noProof/>
-          <w:lang w:val="en-GB"/>
-        </w:rPr>
-        <w:t xml:space="preserve"> used as</w:t>
-      </w:r>
-      <w:r>
-        <w:rPr>
-          <w:noProof/>
-          <w:lang w:val="en-GB"/>
-        </w:rPr>
-        <w:t xml:space="preserve"> the loss function</w:t>
-      </w:r>
-      <w:r>
-        <w:rPr>
-          <w:noProof/>
-          <w:lang w:val="en-GB"/>
-        </w:rPr>
-        <w:t>. [CHECK: include equation?]</w:t>
+        <w:t>The Adam optimizer was used when fitting the model and the Mean_Squared_Logarithmic_Error was used as the loss function. [CHECK: include equation?]</w:t>
       </w:r>
       <w:r>
         <w:rPr>
@@ -6738,109 +6640,7 @@
         <w:rPr>
           <w:lang w:val="en-GB"/>
         </w:rPr>
-        <w:t xml:space="preserve">The use of augmentations </w:t>
-      </w:r>
-      <w:r>
-        <w:rPr>
-          <w:lang w:val="en-GB"/>
-        </w:rPr>
-        <w:t xml:space="preserve">in the training data was avoided </w:t>
-      </w:r>
-      <w:r>
-        <w:rPr>
-          <w:lang w:val="en-GB"/>
-        </w:rPr>
-        <w:t xml:space="preserve">since medical applications require pre-designated incident </w:t>
-      </w:r>
-      <w:r>
-        <w:rPr>
-          <w:lang w:val="en-GB"/>
-        </w:rPr>
-        <w:t xml:space="preserve">wave </w:t>
-      </w:r>
-      <w:r>
-        <w:rPr>
-          <w:lang w:val="en-GB"/>
-        </w:rPr>
-        <w:t>directions. Re-orientating the incident fields w</w:t>
-      </w:r>
-      <w:r>
-        <w:rPr>
-          <w:lang w:val="en-GB"/>
-        </w:rPr>
-        <w:t>ould</w:t>
-      </w:r>
-      <w:r>
-        <w:rPr>
-          <w:lang w:val="en-GB"/>
-        </w:rPr>
-        <w:t xml:space="preserve"> not increase model generalisability </w:t>
-      </w:r>
-      <w:r>
-        <w:rPr>
-          <w:lang w:val="en-GB"/>
-        </w:rPr>
-        <w:t xml:space="preserve">in the path of interest. </w:t>
-      </w:r>
-      <w:r>
-        <w:rPr>
-          <w:lang w:val="en-GB"/>
-        </w:rPr>
-        <w:t xml:space="preserve">With the exception of horizontal mirroring, data augmentation </w:t>
-      </w:r>
-      <w:r>
-        <w:rPr>
-          <w:lang w:val="en-GB"/>
-        </w:rPr>
-        <w:t xml:space="preserve">would not reduce the required number of generated samples. While it </w:t>
-      </w:r>
-      <w:r>
-        <w:rPr>
-          <w:lang w:val="en-GB"/>
-        </w:rPr>
-        <w:t>would shrink the possible permutations in the scene configuration space</w:t>
-      </w:r>
-      <w:r>
-        <w:rPr>
-          <w:lang w:val="en-GB"/>
-        </w:rPr>
-        <w:t xml:space="preserve">, this would </w:t>
-      </w:r>
-      <w:r>
-        <w:rPr>
-          <w:lang w:val="en-GB"/>
-        </w:rPr>
-        <w:t>increase the probability of duplicates between the training/test/validation sets</w:t>
-      </w:r>
-      <w:r>
-        <w:rPr>
-          <w:lang w:val="en-GB"/>
-        </w:rPr>
-        <w:t xml:space="preserve"> over the different folder sessions</w:t>
-      </w:r>
-      <w:r>
-        <w:rPr>
-          <w:lang w:val="en-GB"/>
-        </w:rPr>
-        <w:t>.</w:t>
-      </w:r>
-    </w:p>
-    <w:p>
-      <w:pPr>
-        <w:pStyle w:val="Text"/>
-        <w:rPr>
-          <w:b/>
-          <w:bCs/>
-          <w:u w:val="single"/>
-        </w:rPr>
-      </w:pPr>
-      <w:r>
-        <w:rPr>
-          <w:b/>
-          <w:bCs/>
-          <w:u w:val="single"/>
-        </w:rPr>
-        <w:t>End of page 3 (2 pages)</w:t>
+        <w:t>The use of augmentations in the training data was avoided since medical applications require pre-designated incident wave directions. Re-orientating the incident fields would not increase model generalisability in the path of interest. With the exception of horizontal mirroring, data augmentation would not reduce the required number of generated samples. While it would shrink the possible permutations in the scene configuration space, this would increase the probability of duplicates between the training/test/validation sets over the different folder sessions.</w:t>
       </w:r>
     </w:p>
     <w:p>
@@ -6852,7 +6652,6 @@
         </w:numPr>
       </w:pPr>
       <w:r>
-        <w:lastRenderedPageBreak/>
         <w:t>Results</w:t>
       </w:r>
     </w:p>
@@ -6878,13 +6677,13 @@
         <w:fldChar w:fldCharType="begin"/>
       </w:r>
       <w:r>
-        <w:instrText xml:space="preserve"> ADDIN ZOTERO_ITEM CSL_CITATION {"citationID":"hVTr8ljW","properties":{"formattedCitation":"[8], [9]","plainCitation":"[8], [9]","noteIndex":0},"citationItems":[{"id":3683,"uris":["http://zotero.org/users/10162777/items/ZSFT8REI"],"itemData":{"id":3683,"type":"article-journal","abstract":"For industrial design and the improvement of fluid flow simulations, computational fluid dynamics (CFD) solvers offer practical functions and conveniences. However, because iterative simulations demand lengthy computation times and a considerable amount of memory for sophisticated calculations, CFD solvers are not economically viable. Such limitations are overcome by CFD data-driven learning models based on neural networks, which lower the trade-off between accurate simulation performance and model complexity. Deep neural networks (DNNs) or convolutional neural networks (CNNs) are good illustrations of deep learning-based CFD models for fluid flow modeling. However, improving the accuracy of fluid flow reconstruction or estimation in these earlier methods is crucial. Based on interpolated feature data generation and a deep U-Net learning model, this work suggests a rapid laminar flow prediction model for inference of Naiver–Stokes solutions. The simulated dataset consists of 2D obstacles in various positions and orientations, including cylinders, triangles, rectangles, and pentagons. The accuracy of estimating velocities and pressure fields with minimal relative errors can be improved using this cutting-edge technique in training and testing procedures. Tasks involving CFD design and optimization should benefit from the experimental findings.","container-title":"Sustainability","DOI":"10.3390/su141911996","ISSN":"2071-1050","issue":"19","language":"en","license":"http://creativecommons.org/licenses/by/3.0/","note":"number: 19\npublisher: Multidisciplinary Digital Publishing Institute","page":"11996","source":"www.mdpi.com","title":"Towards Incompressible Laminar Flow Estimation Based on Interpolated Feature Generation and Deep Learning","volume":"14","author":[{"family":"Le","given":"Thi-Thu-Huong"},{"family":"Kang","given":"Hyoeun"},{"family":"Kim","given":"Howon"}],"issued":{"date-parts":[["2022",1]]},"citation-key":"leIncompressibleLaminarFlow2022"}},{"id":2985,"uris":["http://zotero.org/users/10162777/items/ISKCBNF8"],"itemData":{"id":2985,"type":"article-journal","abstract":"The aim of this paper is to provide a deep learning based method that can solve high-dimensional Fredholm integral equations. A deep residual neural network is constructed at a fixed number of collocation points selected randomly in the integration domain. The loss function of the deep residual neural network is defined as a linear least-square problem using the integral equation at the collocation points in the training set. The training iteration is done for the same set of parameters for different training sets. The numerical experiments show that the deep learning method is efficient with a moderate generalization error at all points. And the computational cost does not suffer from “curse of dimensionality” problem.","container-title":"International Journal of Applied and Computational Mathematics","DOI":"10.1007/s40819-022-01288-3","ISSN":"2199-5796","issue":"2","journalAbbreviation":"Int. J. Appl. Comput. Math","language":"en","note":"0 citations (Crossref) [2023-01-03]","page":"87","source":"Springer Link","title":"Solving Fredholm Integral Equations Using Deep Learning","volume":"8","author":[{"family":"Guan","given":"Yu"},{"family":"Fang","given":"Tingting"},{"family":"Zhang","given":"Diankun"},{"family":"Jin","given":"Congming"}],"issued":{"date-parts":[["2022",3,29]]},"citation-key":"guanSolvingFredholmIntegral2022"}}],"schema":"https://github.com/citation-style-language/schema/raw/master/csl-citation.json"} </w:instrText>
+        <w:instrText xml:space="preserve"> ADDIN ZOTERO_ITEM CSL_CITATION {"citationID":"hVTr8ljW","properties":{"formattedCitation":"[7], [8]","plainCitation":"[7], [8]","noteIndex":0},"citationItems":[{"id":3683,"uris":["http://zotero.org/users/10162777/items/ZSFT8REI"],"itemData":{"id":3683,"type":"article-journal","abstract":"For industrial design and the improvement of fluid flow simulations, computational fluid dynamics (CFD) solvers offer practical functions and conveniences. However, because iterative simulations demand lengthy computation times and a considerable amount of memory for sophisticated calculations, CFD solvers are not economically viable. Such limitations are overcome by CFD data-driven learning models based on neural networks, which lower the trade-off between accurate simulation performance and model complexity. Deep neural networks (DNNs) or convolutional neural networks (CNNs) are good illustrations of deep learning-based CFD models for fluid flow modeling. However, improving the accuracy of fluid flow reconstruction or estimation in these earlier methods is crucial. Based on interpolated feature data generation and a deep U-Net learning model, this work suggests a rapid laminar flow prediction model for inference of Naiver–Stokes solutions. The simulated dataset consists of 2D obstacles in various positions and orientations, including cylinders, triangles, rectangles, and pentagons. The accuracy of estimating velocities and pressure fields with minimal relative errors can be improved using this cutting-edge technique in training and testing procedures. Tasks involving CFD design and optimization should benefit from the experimental findings.","container-title":"Sustainability","DOI":"10.3390/su141911996","ISSN":"2071-1050","issue":"19","language":"en","license":"http://creativecommons.org/licenses/by/3.0/","note":"number: 19\npublisher: Multidisciplinary Digital Publishing Institute","page":"11996","source":"www.mdpi.com","title":"Towards Incompressible Laminar Flow Estimation Based on Interpolated Feature Generation and Deep Learning","volume":"14","author":[{"family":"Le","given":"Thi-Thu-Huong"},{"family":"Kang","given":"Hyoeun"},{"family":"Kim","given":"Howon"}],"issued":{"date-parts":[["2022",1]]},"citation-key":"leIncompressibleLaminarFlow2022"}},{"id":2985,"uris":["http://zotero.org/users/10162777/items/ISKCBNF8"],"itemData":{"id":2985,"type":"article-journal","abstract":"The aim of this paper is to provide a deep learning based method that can solve high-dimensional Fredholm integral equations. A deep residual neural network is constructed at a fixed number of collocation points selected randomly in the integration domain. The loss function of the deep residual neural network is defined as a linear least-square problem using the integral equation at the collocation points in the training set. The training iteration is done for the same set of parameters for different training sets. The numerical experiments show that the deep learning method is efficient with a moderate generalization error at all points. And the computational cost does not suffer from “curse of dimensionality” problem.","container-title":"International Journal of Applied and Computational Mathematics","DOI":"10.1007/s40819-022-01288-3","ISSN":"2199-5796","issue":"2","journalAbbreviation":"Int. J. Appl. Comput. Math","language":"en","note":"0 citations (Crossref) [2023-01-03]","page":"87","source":"Springer Link","title":"Solving Fredholm Integral Equations Using Deep Learning","volume":"8","author":[{"family":"Guan","given":"Yu"},{"family":"Fang","given":"Tingting"},{"family":"Zhang","given":"Diankun"},{"family":"Jin","given":"Congming"}],"issued":{"date-parts":[["2022",3,29]]},"citation-key":"guanSolvingFredholmIntegral2022"}}],"schema":"https://github.com/citation-style-language/schema/raw/master/csl-citation.json"} </w:instrText>
       </w:r>
       <w:r>
         <w:fldChar w:fldCharType="separate"/>
       </w:r>
       <w:r>
-        <w:t>[8], [9]</w:t>
+        <w:t>[7], [8]</w:t>
       </w:r>
       <w:r>
         <w:fldChar w:fldCharType="end"/>
@@ -6896,49 +6695,10 @@
         <w:rPr>
           <w:lang w:val="en-GB"/>
         </w:rPr>
-        <w:t>T</w:t>
-      </w:r>
-      <w:r>
-        <w:rPr>
-          <w:lang w:val="en-GB"/>
-        </w:rPr>
-        <w:t xml:space="preserve">he spikes </w:t>
-      </w:r>
-      <w:r>
-        <w:rPr>
-          <w:lang w:val="en-GB"/>
-        </w:rPr>
-        <w:t xml:space="preserve">that occur at the loading of fresh training data </w:t>
-      </w:r>
-      <w:r>
-        <w:rPr>
-          <w:lang w:val="en-GB"/>
-        </w:rPr>
-        <w:t xml:space="preserve">indicate </w:t>
-      </w:r>
-      <w:r>
-        <w:rPr>
-          <w:lang w:val="en-GB"/>
-        </w:rPr>
-        <w:t xml:space="preserve">there may be </w:t>
-      </w:r>
-      <w:r>
-        <w:rPr>
-          <w:lang w:val="en-GB"/>
-        </w:rPr>
-        <w:t>possible issues in the model design.</w:t>
-      </w:r>
-      <w:r>
-        <w:t xml:space="preserve"> T</w:t>
-      </w:r>
-      <w:r>
-        <w:t>he complexity of the y-dimension</w:t>
-      </w:r>
-      <w:r>
-        <w:t>, E2,</w:t>
-      </w:r>
-      <w:r>
-        <w:t xml:space="preserve"> is more apparent since the incident dipole wave has greater magnitude of change compared to the x-dimension co-ordinate</w:t>
+        <w:t>The spikes that occur at the loading of fresh training data indicate there may be possible issues in the model design.</w:t>
+      </w:r>
+      <w:r>
+        <w:t xml:space="preserve"> The complexity of the y-dimension, E2, is more apparent since the incident dipole wave has greater magnitude of change compared to the x-dimension co-ordinate</w:t>
       </w:r>
       <w:r>
         <w:rPr>
@@ -7645,7 +7405,7 @@
                 <v:shape id="_x0000_i1025" type="#_x0000_t75" style="width:249.15pt;height:190.9pt" o:ole="">
                   <v:imagedata r:id="rId14" o:title=""/>
                 </v:shape>
-                <o:OLEObject Type="Embed" ProgID="PBrush" ShapeID="_x0000_i1025" DrawAspect="Content" ObjectID="_1754053218" r:id="rId15"/>
+                <o:OLEObject Type="Embed" ProgID="PBrush" ShapeID="_x0000_i1025" DrawAspect="Content" ObjectID="_1754063598" r:id="rId15"/>
               </w:object>
             </w:r>
           </w:p>
@@ -10690,19 +10450,7 @@
         <w:ind w:firstLine="202"/>
       </w:pPr>
       <w:r>
-        <w:t xml:space="preserve">Results indicate that the model generalises well </w:t>
-      </w:r>
-      <w:r>
-        <w:t xml:space="preserve">on </w:t>
-      </w:r>
-      <w:r>
-        <w:t>DS2. For the generalisbility test on DS3, i</w:t>
-      </w:r>
-      <w:r>
-        <w:t xml:space="preserve">t is evident that the visual resemblence between the predicted fields and the actual fields has broken down, </w:t>
-      </w:r>
-      <w:r>
-        <w:t>as depicted in Figure 8.</w:t>
+        <w:t>Results indicate that the model generalises well on DS2. For the generalisbility test on DS3, it is evident that the visual resemblence between the predicted fields and the actual fields has broken down, as depicted in Figure 8.</w:t>
       </w:r>
     </w:p>
     <w:p>
@@ -10863,6 +10611,7 @@
     </w:tbl>
     <w:p>
       <w:pPr>
+        <w:ind w:firstLine="202"/>
         <w:rPr>
           <w:kern w:val="2"/>
         </w:rPr>
@@ -10874,34 +10623,22 @@
         <w:rPr>
           <w:lang w:val="en-GB"/>
         </w:rPr>
-        <w:t xml:space="preserve">training </w:t>
-      </w:r>
-      <w:r>
-        <w:rPr>
-          <w:lang w:val="en-GB"/>
-        </w:rPr>
-        <w:t xml:space="preserve">issues and a </w:t>
-      </w:r>
-      <w:r>
-        <w:t xml:space="preserve">more exhaustive description of the </w:t>
-      </w:r>
-      <w:r>
-        <w:t xml:space="preserve">predictive </w:t>
-      </w:r>
-      <w:r>
-        <w:t xml:space="preserve">results are available in </w:t>
+        <w:t xml:space="preserve">training issues and a </w:t>
+      </w:r>
+      <w:r>
+        <w:t xml:space="preserve">more exhaustive description of the predictive results are available in </w:t>
       </w:r>
       <w:r>
         <w:fldChar w:fldCharType="begin"/>
       </w:r>
       <w:r>
-        <w:instrText xml:space="preserve"> ADDIN ZOTERO_ITEM CSL_CITATION {"citationID":"NW58cd5e","properties":{"formattedCitation":"[7]","plainCitation":"[7]","noteIndex":8},"citationItems":[{"id":3688,"uris":["http://zotero.org/users/10162777/items/DWZBJTBR"],"itemData":{"id":3688,"type":"report","collection-title":"MEng Final Portfolio","title":"Appendix E: Testing &amp; Results","author":[{"family":"McElwee","given":"Anthony James"}],"issued":{"date-parts":[["2023",8]]},"citation-key":"mcelweeAppendixTestingResults2023"}}],"schema":"https://github.com/citation-style-language/schema/raw/master/csl-citation.json"} </w:instrText>
+        <w:instrText xml:space="preserve"> ADDIN ZOTERO_ITEM CSL_CITATION {"citationID":"NW58cd5e","properties":{"formattedCitation":"[9]","plainCitation":"[9]","noteIndex":0},"citationItems":[{"id":3688,"uris":["http://zotero.org/users/10162777/items/DWZBJTBR"],"itemData":{"id":3688,"type":"report","collection-title":"MEng Final Portfolio","title":"Appendix E: Testing &amp; Results","author":[{"family":"McElwee","given":"Anthony James"}],"issued":{"date-parts":[["2023",8]]},"citation-key":"mcelweeAppendixTestingResults2023"}}],"schema":"https://github.com/citation-style-language/schema/raw/master/csl-citation.json"} </w:instrText>
       </w:r>
       <w:r>
         <w:fldChar w:fldCharType="separate"/>
       </w:r>
       <w:r>
-        <w:t>[7]</w:t>
+        <w:t>[9]</w:t>
       </w:r>
       <w:r>
         <w:fldChar w:fldCharType="end"/>
@@ -10919,7 +10656,6 @@
         </w:numPr>
       </w:pPr>
       <w:r>
-        <w:lastRenderedPageBreak/>
         <w:t>Analysis</w:t>
       </w:r>
       <w:r>
@@ -10931,76 +10667,23 @@
     </w:p>
     <w:p>
       <w:pPr>
-        <w:rPr>
-          <w:i/>
-          <w:iCs/>
-        </w:rPr>
+        <w:ind w:firstLine="202"/>
       </w:pPr>
       <w:r>
-        <w:rPr>
-          <w:i/>
-          <w:iCs/>
-        </w:rPr>
-        <w:t>Interpret your results here. You’ve obtained lots of data. What have you learned from it? Does accepting transit traffic overload the router? What do the peaks in the spectral response indicate? Why are there no fluctuations in the EEG data? This section should be ONE PAGE in length. The division of the body of the report into three sections (here named “Technical Description”, “Results Obtained” and “Analysis”) may be inappropriate for some projects. If you wish to change this structure, you may do so only in consultation with your supervisor and only with his/her written agreement to the revised structure any such revised paper format must have an aggregate length of four pages for the sections equivalent to the above four.</w:t>
+        <w:t>As established in Section IV, Prescient2DL emulates the scenarios of DS1 from both a visual and mean squared error perspective. However, the paper sought to provide experimental data to enable the testing of its impact upon SolverEMF2.</w:t>
+      </w:r>
+      <w:r>
+        <w:t xml:space="preserve"> Table 3 outlines the statistical results.</w:t>
       </w:r>
     </w:p>
     <w:p>
       <w:pPr>
         <w:rPr>
-          <w:b/>
-          <w:bCs/>
-          <w:u w:val="single"/>
+          <w:sz w:val="6"/>
+          <w:szCs w:val="6"/>
         </w:rPr>
       </w:pPr>
-      <w:r>
-        <w:rPr>
-          <w:b/>
-          <w:bCs/>
-          <w:u w:val="single"/>
-        </w:rPr>
-        <w:t>End of page 5 (1 page)</w:t>
-      </w:r>
     </w:p>
-    <w:p/>
-    <w:p/>
-    <w:p>
-      <w:pPr>
-        <w:pStyle w:val="Heading2"/>
-      </w:pPr>
-      <w:r>
-        <w:t>Experimental Results</w:t>
-      </w:r>
-    </w:p>
-    <w:p>
-      <w:pPr>
-        <w:pStyle w:val="ListParagraph"/>
-        <w:numPr>
-          <w:ilvl w:val="0"/>
-          <w:numId w:val="4"/>
-        </w:numPr>
-      </w:pPr>
-      <w:r>
-        <w:t>T-tests for the three metrics from the project plan proposal. There needs to be results for the two architectures tested (final architecture and alternative with max pooling) and there needs to be results for the moved geometry validation set too.</w:t>
-      </w:r>
-    </w:p>
-    <w:p>
-      <w:pPr>
-        <w:pStyle w:val="ListParagraph"/>
-        <w:numPr>
-          <w:ilvl w:val="0"/>
-          <w:numId w:val="4"/>
-        </w:numPr>
-      </w:pPr>
-      <w:r>
-        <w:t>Wobbley training line in loss curve at the end means the model is starting to overfit</w:t>
-      </w:r>
-    </w:p>
-    <w:p>
-      <w:r>
-        <w:t>There are two out of distribution tests changing the contrast values. One frops cancer to zero contrast. Slight degradation in performance but visually not too bad. The second ups the main scatter to that of cancer. This takes double the amount of iterations to solve…what is the result? Visually poor but statistically still lower error than naïve guess.</w:t>
-      </w:r>
-    </w:p>
-    <w:p/>
     <w:tbl>
       <w:tblPr>
         <w:tblW w:w="4490" w:type="dxa"/>
@@ -12782,59 +12465,38 @@
         <w:pStyle w:val="Caption"/>
         <w:jc w:val="center"/>
         <w:rPr>
-          <w:sz w:val="20"/>
-          <w:szCs w:val="20"/>
-        </w:rPr>
-      </w:pPr>
-      <w:r>
-        <w:rPr>
-          <w:sz w:val="20"/>
-          <w:szCs w:val="20"/>
-        </w:rPr>
-        <w:t xml:space="preserve">Table </w:t>
-      </w:r>
-      <w:r>
-        <w:rPr>
-          <w:sz w:val="20"/>
-          <w:szCs w:val="20"/>
-        </w:rPr>
-        <w:fldChar w:fldCharType="begin"/>
-      </w:r>
-      <w:r>
-        <w:rPr>
-          <w:sz w:val="20"/>
-          <w:szCs w:val="20"/>
-        </w:rPr>
-        <w:instrText xml:space="preserve"> SEQ Table \* ARABIC </w:instrText>
-      </w:r>
-      <w:r>
-        <w:rPr>
-          <w:sz w:val="20"/>
-          <w:szCs w:val="20"/>
-        </w:rPr>
-        <w:fldChar w:fldCharType="separate"/>
-      </w:r>
-      <w:r>
-        <w:rPr>
           <w:noProof/>
           <w:sz w:val="20"/>
           <w:szCs w:val="20"/>
         </w:rPr>
-        <w:t>3</w:t>
-      </w:r>
+      </w:pPr>
       <w:r>
         <w:rPr>
           <w:sz w:val="20"/>
           <w:szCs w:val="20"/>
         </w:rPr>
-        <w:fldChar w:fldCharType="end"/>
+        <w:t xml:space="preserve">Table </w:t>
       </w:r>
       <w:r>
         <w:rPr>
           <w:sz w:val="20"/>
           <w:szCs w:val="20"/>
         </w:rPr>
-        <w:t>. Paired Samples T-Test</w:t>
+        <w:fldChar w:fldCharType="begin"/>
+      </w:r>
+      <w:r>
+        <w:rPr>
+          <w:sz w:val="20"/>
+          <w:szCs w:val="20"/>
+        </w:rPr>
+        <w:instrText xml:space="preserve"> SEQ Table \* ARABIC </w:instrText>
+      </w:r>
+      <w:r>
+        <w:rPr>
+          <w:sz w:val="20"/>
+          <w:szCs w:val="20"/>
+        </w:rPr>
+        <w:fldChar w:fldCharType="separate"/>
       </w:r>
       <w:r>
         <w:rPr>
@@ -12842,7 +12504,155 @@
           <w:sz w:val="20"/>
           <w:szCs w:val="20"/>
         </w:rPr>
+        <w:t>3</w:t>
+      </w:r>
+      <w:r>
+        <w:rPr>
+          <w:sz w:val="20"/>
+          <w:szCs w:val="20"/>
+        </w:rPr>
+        <w:fldChar w:fldCharType="end"/>
+      </w:r>
+      <w:r>
+        <w:rPr>
+          <w:sz w:val="20"/>
+          <w:szCs w:val="20"/>
+        </w:rPr>
+        <w:t>. Paired Samples T-Test</w:t>
+      </w:r>
+      <w:r>
+        <w:rPr>
+          <w:noProof/>
+          <w:sz w:val="20"/>
+          <w:szCs w:val="20"/>
+        </w:rPr>
         <w:t>s comparing naive to model-assisted performance.</w:t>
+      </w:r>
+    </w:p>
+    <w:p>
+      <w:pPr>
+        <w:pStyle w:val="Heading2"/>
+        <w:rPr>
+          <w:lang w:val="en-GB"/>
+        </w:rPr>
+      </w:pPr>
+      <w:r>
+        <w:rPr>
+          <w:lang w:val="en-GB"/>
+        </w:rPr>
+        <w:t>Research Test 01 – Initial Solution Conveyance t-Test</w:t>
+      </w:r>
+    </w:p>
+    <w:p>
+      <w:pPr>
+        <w:jc w:val="center"/>
+        <w:rPr>
+          <w:lang w:val="en-GB"/>
+        </w:rPr>
+      </w:pPr>
+      <w:r>
+        <w:rPr>
+          <w:i/>
+          <w:iCs/>
+          <w:lang w:val="en-GB"/>
+        </w:rPr>
+        <w:t>“Null Hypothesis H</w:t>
+      </w:r>
+      <w:r>
+        <w:rPr>
+          <w:i/>
+          <w:iCs/>
+          <w:vertAlign w:val="subscript"/>
+          <w:lang w:val="en-GB"/>
+        </w:rPr>
+        <w:t>0</w:t>
+      </w:r>
+      <w:r>
+        <w:rPr>
+          <w:i/>
+          <w:iCs/>
+          <w:lang w:val="en-GB"/>
+        </w:rPr>
+        <w:t>: The initial error (Residual Norm) in the Krylov Iterative Metrics in SolverEMF2 is the same as for the non-DL assisted conventional solver.</w:t>
+      </w:r>
+      <w:r>
+        <w:rPr>
+          <w:i/>
+          <w:iCs/>
+          <w:lang w:val="en-GB"/>
+        </w:rPr>
+        <w:t xml:space="preserve"> </w:t>
+      </w:r>
+      <w:r>
+        <w:rPr>
+          <w:i/>
+          <w:iCs/>
+          <w:lang w:val="en-GB"/>
+        </w:rPr>
+        <w:t>Alternative Hypothesis H</w:t>
+      </w:r>
+      <w:r>
+        <w:rPr>
+          <w:i/>
+          <w:iCs/>
+          <w:vertAlign w:val="subscript"/>
+          <w:lang w:val="en-GB"/>
+        </w:rPr>
+        <w:t>A</w:t>
+      </w:r>
+      <w:r>
+        <w:rPr>
+          <w:i/>
+          <w:iCs/>
+          <w:lang w:val="en-GB"/>
+        </w:rPr>
+        <w:t xml:space="preserve">: The initial error (Residual Norm) in the Krylov Iterative Metrics in SolverEMF2 is lower than the non-DL assisted conventional solver” </w:t>
+      </w:r>
+      <w:r>
+        <w:rPr>
+          <w:i/>
+          <w:iCs/>
+          <w:lang w:val="en-GB"/>
+        </w:rPr>
+        <w:fldChar w:fldCharType="begin"/>
+      </w:r>
+      <w:r>
+        <w:rPr>
+          <w:i/>
+          <w:iCs/>
+          <w:lang w:val="en-GB"/>
+        </w:rPr>
+        <w:instrText xml:space="preserve"> ADDIN ZOTERO_ITEM CSL_CITATION {"citationID":"bnRV2JnI","properties":{"formattedCitation":"[10]","plainCitation":"[10]","noteIndex":0},"citationItems":[{"id":3692,"uris":["http://zotero.org/users/10162777/items/2UCXHHSB"],"itemData":{"id":3692,"type":"report","collection-title":"MEng Final Portfolio","title":"Appendix B: Project Design Plan","author":[{"family":"McElwee","given":"Anthony James"}],"issued":{"date-parts":[["2023",8]]},"citation-key":"mcelweeAppendixProjectDesign2023a"}}],"schema":"https://github.com/citation-style-language/schema/raw/master/csl-citation.json"} </w:instrText>
+      </w:r>
+      <w:r>
+        <w:rPr>
+          <w:i/>
+          <w:iCs/>
+          <w:lang w:val="en-GB"/>
+        </w:rPr>
+        <w:fldChar w:fldCharType="separate"/>
+      </w:r>
+      <w:r>
+        <w:t>[10]</w:t>
+      </w:r>
+      <w:r>
+        <w:rPr>
+          <w:i/>
+          <w:iCs/>
+          <w:lang w:val="en-GB"/>
+        </w:rPr>
+        <w:fldChar w:fldCharType="end"/>
+      </w:r>
+      <w:r>
+        <w:rPr>
+          <w:lang w:val="en-GB"/>
+        </w:rPr>
+        <w:t>.</w:t>
+      </w:r>
+    </w:p>
+    <w:p>
+      <w:r>
+        <w:t>For all three test sets, Prescient2DL is able to lower the initial error of SolverEMF2 in a statistically significant manner. The null hypothesis is rejected. In DS1, the initial error is lowered to 18% of that provided by the naïve guess.</w:t>
       </w:r>
     </w:p>
     <w:p/>
@@ -12886,7 +12696,7 @@
                 <wp:inline distT="0" distB="0" distL="0" distR="0">
                   <wp:extent cx="3171092" cy="2140654"/>
                   <wp:effectExtent l="0" t="0" r="0" b="0"/>
-                  <wp:docPr id="18" name="Picture 18"/>
+                  <wp:docPr id="2" name="Picture 2"/>
                   <wp:cNvGraphicFramePr>
                     <a:graphicFrameLocks xmlns:a="http://schemas.openxmlformats.org/drawingml/2006/main" noChangeAspect="1"/>
                   </wp:cNvGraphicFramePr>
@@ -12922,81 +12732,298 @@
           <w:p>
             <w:pPr>
               <w:jc w:val="center"/>
-            </w:pPr>
-            <w:r>
+              <w:rPr>
+                <w:i/>
+                <w:iCs/>
+              </w:rPr>
+            </w:pPr>
+            <w:r>
+              <w:rPr>
+                <w:i/>
+                <w:iCs/>
+              </w:rPr>
               <w:t xml:space="preserve">Figure </w:t>
             </w:r>
-            <w:fldSimple w:instr=" SEQ Figure \* ARABIC ">
-              <w:r>
-                <w:rPr>
-                  <w:noProof/>
-                </w:rPr>
-                <w:t>9</w:t>
-              </w:r>
-            </w:fldSimple>
-            <w:r>
+            <w:r>
+              <w:rPr>
+                <w:i/>
+                <w:iCs/>
+              </w:rPr>
+              <w:fldChar w:fldCharType="begin"/>
+            </w:r>
+            <w:r>
+              <w:rPr>
+                <w:i/>
+                <w:iCs/>
+              </w:rPr>
+              <w:instrText xml:space="preserve"> SEQ Figure \* ARABIC </w:instrText>
+            </w:r>
+            <w:r>
+              <w:rPr>
+                <w:i/>
+                <w:iCs/>
+              </w:rPr>
+              <w:fldChar w:fldCharType="separate"/>
+            </w:r>
+            <w:r>
+              <w:rPr>
+                <w:i/>
+                <w:iCs/>
+                <w:noProof/>
+              </w:rPr>
+              <w:t>9</w:t>
+            </w:r>
+            <w:r>
+              <w:rPr>
+                <w:i/>
+                <w:iCs/>
+                <w:noProof/>
+              </w:rPr>
+              <w:fldChar w:fldCharType="end"/>
+            </w:r>
+            <w:r>
+              <w:rPr>
+                <w:i/>
+                <w:iCs/>
+              </w:rPr>
               <w:t>. Raincloud plot</w:t>
             </w:r>
             <w:r>
               <w:rPr>
+                <w:i/>
+                <w:iCs/>
                 <w:noProof/>
               </w:rPr>
-              <w:t xml:space="preserve"> of initial error comparison. While the initial error in the model-assisted approach is lower and more consistant then the naive approach, it is not low enough to impact SolverEMF2.</w:t>
+              <w:t xml:space="preserve"> of initial error comparison in DS1.</w:t>
             </w:r>
           </w:p>
         </w:tc>
       </w:tr>
     </w:tbl>
+    <w:p/>
     <w:p>
-      <w:r>
-        <w:br w:type="page"/>
+      <w:pPr>
+        <w:pStyle w:val="Heading2"/>
+        <w:rPr>
+          <w:lang w:val="en-GB"/>
+        </w:rPr>
+      </w:pPr>
+      <w:r>
+        <w:rPr>
+          <w:lang w:val="en-GB"/>
+        </w:rPr>
+        <w:t>Research Test 0</w:t>
+      </w:r>
+      <w:r>
+        <w:rPr>
+          <w:lang w:val="en-GB"/>
+        </w:rPr>
+        <w:t>2</w:t>
+      </w:r>
+      <w:r>
+        <w:rPr>
+          <w:lang w:val="en-GB"/>
+        </w:rPr>
+        <w:t xml:space="preserve"> – Initial Solution Convergence t-Test</w:t>
       </w:r>
     </w:p>
     <w:p>
       <w:pPr>
-        <w:pStyle w:val="Heading1"/>
-        <w:numPr>
-          <w:ilvl w:val="0"/>
-          <w:numId w:val="2"/>
-        </w:numPr>
+        <w:jc w:val="center"/>
+        <w:rPr>
+          <w:lang w:val="en-GB"/>
+        </w:rPr>
       </w:pPr>
       <w:r>
+        <w:rPr>
+          <w:i/>
+          <w:iCs/>
+          <w:lang w:val="en-GB"/>
+        </w:rPr>
+        <w:t>“Null Hypothesis H</w:t>
+      </w:r>
+      <w:r>
+        <w:rPr>
+          <w:i/>
+          <w:iCs/>
+          <w:vertAlign w:val="subscript"/>
+          <w:lang w:val="en-GB"/>
+        </w:rPr>
+        <w:t>0</w:t>
+      </w:r>
+      <w:r>
+        <w:rPr>
+          <w:i/>
+          <w:iCs/>
+          <w:lang w:val="en-GB"/>
+        </w:rPr>
+        <w:t>: A linear approximation of the slope of the curve for plot Residual Norm versus Iteration Count, labelled as convergence rate, in the Krylov Iterative Metrics for SolverEMF2 is the same as for the non-DL assisted conventional solver.</w:t>
+      </w:r>
+      <w:r>
+        <w:rPr>
+          <w:i/>
+          <w:iCs/>
+          <w:lang w:val="en-GB"/>
+        </w:rPr>
+        <w:t xml:space="preserve"> </w:t>
+      </w:r>
+      <w:r>
+        <w:rPr>
+          <w:i/>
+          <w:iCs/>
+          <w:lang w:val="en-GB"/>
+        </w:rPr>
+        <w:t>Alternative Hypothesis H</w:t>
+      </w:r>
+      <w:r>
+        <w:rPr>
+          <w:i/>
+          <w:iCs/>
+          <w:vertAlign w:val="subscript"/>
+          <w:lang w:val="en-GB"/>
+        </w:rPr>
+        <w:t>A</w:t>
+      </w:r>
+      <w:r>
+        <w:rPr>
+          <w:i/>
+          <w:iCs/>
+          <w:lang w:val="en-GB"/>
+        </w:rPr>
+        <w:t xml:space="preserve">: A linear approximation of the slope of the curve for plot Residual Norm versus Iteration Count, labelled as convergence rate, in </w:t>
+      </w:r>
+      <w:r>
+        <w:rPr>
+          <w:i/>
+          <w:iCs/>
+          <w:lang w:val="en-GB"/>
+        </w:rPr>
         <w:lastRenderedPageBreak/>
-        <w:t>Conclusions</w:t>
+        <w:t xml:space="preserve">the Krylov Iterative Metrics for SolverEMF2 is the not equal to the non-DL assisted conventional solver” </w:t>
+      </w:r>
+      <w:r>
+        <w:rPr>
+          <w:i/>
+          <w:iCs/>
+          <w:lang w:val="en-GB"/>
+        </w:rPr>
+        <w:fldChar w:fldCharType="begin"/>
+      </w:r>
+      <w:r>
+        <w:rPr>
+          <w:i/>
+          <w:iCs/>
+          <w:lang w:val="en-GB"/>
+        </w:rPr>
+        <w:instrText xml:space="preserve"> ADDIN ZOTERO_ITEM CSL_CITATION {"citationID":"NcHUUPrf","properties":{"formattedCitation":"[10]","plainCitation":"[10]","noteIndex":0},"citationItems":[{"id":3692,"uris":["http://zotero.org/users/10162777/items/2UCXHHSB"],"itemData":{"id":3692,"type":"report","collection-title":"MEng Final Portfolio","title":"Appendix B: Project Design Plan","author":[{"family":"McElwee","given":"Anthony James"}],"issued":{"date-parts":[["2023",8]]},"citation-key":"mcelweeAppendixProjectDesign2023a"}}],"schema":"https://github.com/citation-style-language/schema/raw/master/csl-citation.json"} </w:instrText>
+      </w:r>
+      <w:r>
+        <w:rPr>
+          <w:i/>
+          <w:iCs/>
+          <w:lang w:val="en-GB"/>
+        </w:rPr>
+        <w:fldChar w:fldCharType="separate"/>
+      </w:r>
+      <w:r>
+        <w:t>[10]</w:t>
+      </w:r>
+      <w:r>
+        <w:rPr>
+          <w:i/>
+          <w:iCs/>
+          <w:lang w:val="en-GB"/>
+        </w:rPr>
+        <w:fldChar w:fldCharType="end"/>
+      </w:r>
+      <w:r>
+        <w:rPr>
+          <w:lang w:val="en-GB"/>
+        </w:rPr>
+        <w:t>.</w:t>
       </w:r>
     </w:p>
     <w:p>
       <w:pPr>
-        <w:pStyle w:val="Text"/>
-        <w:rPr>
-          <w:i/>
-          <w:iCs/>
+        <w:ind w:firstLine="202"/>
+        <w:rPr>
+          <w:noProof/>
         </w:rPr>
       </w:pPr>
       <w:r>
-        <w:t xml:space="preserve">This is the conclusion. </w:t>
-      </w:r>
-      <w:r>
-        <w:rPr>
-          <w:i/>
-          <w:iCs/>
-        </w:rPr>
-        <w:t>Here you summarize what has been achieved and learned, and the implications for future research and suggestions for future work that could follow on from your work. This section resembles the introduction in some ways, but remember that by now the reader has read the body of the paper. The introduction was your attempt to encourage them to do so. You can present insights in the conclusions.</w:t>
+        <w:rPr>
+          <w:noProof/>
+        </w:rPr>
+        <w:t>Again, there is a difference in the mean between the iteration count of naïve and Prescient2DL informed solutions in DS1 and DS2. For DS3, there is no evidence to show a reduction and so the null fails to be rejected.</w:t>
       </w:r>
     </w:p>
     <w:p>
       <w:pPr>
-        <w:pStyle w:val="Text"/>
-        <w:rPr>
-          <w:i/>
-          <w:iCs/>
+        <w:pStyle w:val="Heading2"/>
+        <w:rPr>
+          <w:lang w:val="en-GB"/>
         </w:rPr>
       </w:pPr>
+      <w:r>
+        <w:rPr>
+          <w:lang w:val="en-GB"/>
+        </w:rPr>
+        <w:t>Wider Analysis &amp; Impact Requirememts</w:t>
+      </w:r>
     </w:p>
-    <w:p/>
     <w:p>
       <w:pPr>
-        <w:pStyle w:val="Text"/>
+        <w:ind w:firstLine="202"/>
+      </w:pPr>
+      <w:r>
+        <w:rPr>
+          <w:noProof/>
+        </w:rPr>
+        <w:t>Prescient2DL is able to generalise to DS2 without too much of a degradation in terms of lowering the initial error but struggles on DS3. Overeall, a</w:t>
+      </w:r>
+      <w:r>
+        <w:rPr>
+          <w:noProof/>
+        </w:rPr>
+        <w:t>lthough the initial error in the model-assisted approach is lower and more consistant then the naive approach, it is not low enough to impact SolverEMF2.</w:t>
+      </w:r>
+      <w:r>
+        <w:rPr>
+          <w:noProof/>
+        </w:rPr>
+        <w:t xml:space="preserve"> Indeed, the difference in iteration count </w:t>
+      </w:r>
+      <w:r>
+        <w:rPr>
+          <w:noProof/>
+        </w:rPr>
+        <w:t>for DS1</w:t>
+      </w:r>
+      <w:r>
+        <w:rPr>
+          <w:noProof/>
+        </w:rPr>
+        <w:t xml:space="preserve">is only roughly half of one iteration. The descriptive statistics in Section IV and the statistical analysis presented here indicate that Prescient2DL does not accelerate </w:t>
+      </w:r>
+      <w:r>
+        <w:rPr>
+          <w:noProof/>
+        </w:rPr>
+        <w:t>SolverEMF2</w:t>
+      </w:r>
+      <w:r>
+        <w:rPr>
+          <w:noProof/>
+        </w:rPr>
+        <w:t xml:space="preserve"> in generating solutions. A subset of the information gathered during a sample run is captured in Table 4. </w:t>
+      </w:r>
+      <w:r>
+        <w:t>If the current tests and results show low means squared error but immaterial impact upon SolverEMF2, how would results that actually achieve Method of Moments solution acceleration manifest in this scenario?</w:t>
+      </w:r>
+    </w:p>
+    <w:p>
+      <w:pPr>
+        <w:ind w:firstLine="202"/>
       </w:pPr>
     </w:p>
     <w:tbl>
@@ -13014,13 +13041,13 @@
         <w:tblLook w:val="04A0" w:firstRow="1" w:lastRow="0" w:firstColumn="1" w:lastColumn="0" w:noHBand="0" w:noVBand="1"/>
       </w:tblPr>
       <w:tblGrid>
-        <w:gridCol w:w="1240"/>
+        <w:gridCol w:w="1300"/>
         <w:gridCol w:w="1380"/>
         <w:gridCol w:w="1520"/>
       </w:tblGrid>
       <w:tr>
         <w:trPr>
-          <w:trHeight w:val="588"/>
+          <w:trHeight w:val="20"/>
           <w:jc w:val="center"/>
         </w:trPr>
         <w:tc>
@@ -13039,8 +13066,6 @@
                 <w:b/>
                 <w:bCs/>
                 <w:color w:val="000000"/>
-                <w:sz w:val="16"/>
-                <w:szCs w:val="16"/>
               </w:rPr>
             </w:pPr>
             <w:r>
@@ -13048,8 +13073,6 @@
                 <w:b/>
                 <w:bCs/>
                 <w:color w:val="000000"/>
-                <w:sz w:val="16"/>
-                <w:szCs w:val="16"/>
               </w:rPr>
               <w:t>Sample 5101</w:t>
             </w:r>
@@ -13070,8 +13093,6 @@
                 <w:b/>
                 <w:bCs/>
                 <w:color w:val="000000"/>
-                <w:sz w:val="16"/>
-                <w:szCs w:val="16"/>
               </w:rPr>
             </w:pPr>
             <w:r>
@@ -13079,8 +13100,6 @@
                 <w:b/>
                 <w:bCs/>
                 <w:color w:val="000000"/>
-                <w:sz w:val="16"/>
-                <w:szCs w:val="16"/>
               </w:rPr>
               <w:t>Naïve</w:t>
             </w:r>
@@ -13089,8 +13108,6 @@
                 <w:b/>
                 <w:bCs/>
                 <w:color w:val="000000"/>
-                <w:sz w:val="16"/>
-                <w:szCs w:val="16"/>
               </w:rPr>
               <w:br/>
               <w:t>Original Run</w:t>
@@ -13112,8 +13129,6 @@
                 <w:b/>
                 <w:bCs/>
                 <w:color w:val="000000"/>
-                <w:sz w:val="16"/>
-                <w:szCs w:val="16"/>
               </w:rPr>
             </w:pPr>
             <w:r>
@@ -13121,8 +13136,6 @@
                 <w:b/>
                 <w:bCs/>
                 <w:color w:val="000000"/>
-                <w:sz w:val="16"/>
-                <w:szCs w:val="16"/>
               </w:rPr>
               <w:t>Model-Assisted</w:t>
             </w:r>
@@ -13131,8 +13144,6 @@
                 <w:b/>
                 <w:bCs/>
                 <w:color w:val="000000"/>
-                <w:sz w:val="16"/>
-                <w:szCs w:val="16"/>
               </w:rPr>
               <w:br/>
               <w:t>Run</w:t>
@@ -13142,7 +13153,7 @@
       </w:tr>
       <w:tr>
         <w:trPr>
-          <w:trHeight w:val="300"/>
+          <w:trHeight w:val="20"/>
           <w:jc w:val="center"/>
         </w:trPr>
         <w:tc>
@@ -13161,8 +13172,6 @@
                 <w:b/>
                 <w:bCs/>
                 <w:color w:val="000000"/>
-                <w:sz w:val="16"/>
-                <w:szCs w:val="16"/>
               </w:rPr>
             </w:pPr>
             <w:r>
@@ -13170,8 +13179,6 @@
                 <w:b/>
                 <w:bCs/>
                 <w:color w:val="000000"/>
-                <w:sz w:val="16"/>
-                <w:szCs w:val="16"/>
               </w:rPr>
               <w:t>Iteration</w:t>
             </w:r>
@@ -13193,8 +13200,6 @@
                 <w:b/>
                 <w:bCs/>
                 <w:color w:val="000000"/>
-                <w:sz w:val="16"/>
-                <w:szCs w:val="16"/>
               </w:rPr>
             </w:pPr>
             <w:r>
@@ -13202,8 +13207,6 @@
                 <w:b/>
                 <w:bCs/>
                 <w:color w:val="000000"/>
-                <w:sz w:val="16"/>
-                <w:szCs w:val="16"/>
               </w:rPr>
               <w:t>Residual Error</w:t>
             </w:r>
@@ -13225,8 +13228,6 @@
                 <w:b/>
                 <w:bCs/>
                 <w:color w:val="000000"/>
-                <w:sz w:val="16"/>
-                <w:szCs w:val="16"/>
               </w:rPr>
             </w:pPr>
             <w:r>
@@ -13234,8 +13235,6 @@
                 <w:b/>
                 <w:bCs/>
                 <w:color w:val="000000"/>
-                <w:sz w:val="16"/>
-                <w:szCs w:val="16"/>
               </w:rPr>
               <w:t>Residual Error</w:t>
             </w:r>
@@ -13244,7 +13243,7 @@
       </w:tr>
       <w:tr>
         <w:trPr>
-          <w:trHeight w:val="300"/>
+          <w:trHeight w:val="20"/>
           <w:jc w:val="center"/>
         </w:trPr>
         <w:tc>
@@ -13261,15 +13260,11 @@
               <w:jc w:val="center"/>
               <w:rPr>
                 <w:color w:val="000000"/>
-                <w:sz w:val="16"/>
-                <w:szCs w:val="16"/>
-              </w:rPr>
-            </w:pPr>
-            <w:r>
-              <w:rPr>
-                <w:color w:val="000000"/>
-                <w:sz w:val="16"/>
-                <w:szCs w:val="16"/>
+              </w:rPr>
+            </w:pPr>
+            <w:r>
+              <w:rPr>
+                <w:color w:val="000000"/>
               </w:rPr>
               <w:t>0</w:t>
             </w:r>
@@ -13289,15 +13284,11 @@
               <w:jc w:val="center"/>
               <w:rPr>
                 <w:color w:val="000000"/>
-                <w:sz w:val="16"/>
-                <w:szCs w:val="16"/>
-              </w:rPr>
-            </w:pPr>
-            <w:r>
-              <w:rPr>
-                <w:color w:val="000000"/>
-                <w:sz w:val="16"/>
-                <w:szCs w:val="16"/>
+              </w:rPr>
+            </w:pPr>
+            <w:r>
+              <w:rPr>
+                <w:color w:val="000000"/>
               </w:rPr>
               <w:t>0.00207481</w:t>
             </w:r>
@@ -13317,15 +13308,11 @@
               <w:jc w:val="center"/>
               <w:rPr>
                 <w:color w:val="000000"/>
-                <w:sz w:val="16"/>
-                <w:szCs w:val="16"/>
-              </w:rPr>
-            </w:pPr>
-            <w:r>
-              <w:rPr>
-                <w:color w:val="000000"/>
-                <w:sz w:val="16"/>
-                <w:szCs w:val="16"/>
+              </w:rPr>
+            </w:pPr>
+            <w:r>
+              <w:rPr>
+                <w:color w:val="000000"/>
               </w:rPr>
               <w:t>0.000512025</w:t>
             </w:r>
@@ -13334,7 +13321,7 @@
       </w:tr>
       <w:tr>
         <w:trPr>
-          <w:trHeight w:val="300"/>
+          <w:trHeight w:val="20"/>
           <w:jc w:val="center"/>
         </w:trPr>
         <w:tc>
@@ -13351,15 +13338,11 @@
               <w:jc w:val="center"/>
               <w:rPr>
                 <w:color w:val="000000"/>
-                <w:sz w:val="16"/>
-                <w:szCs w:val="16"/>
-              </w:rPr>
-            </w:pPr>
-            <w:r>
-              <w:rPr>
-                <w:color w:val="000000"/>
-                <w:sz w:val="16"/>
-                <w:szCs w:val="16"/>
+              </w:rPr>
+            </w:pPr>
+            <w:r>
+              <w:rPr>
+                <w:color w:val="000000"/>
               </w:rPr>
               <w:t>1</w:t>
             </w:r>
@@ -13379,15 +13362,11 @@
               <w:jc w:val="center"/>
               <w:rPr>
                 <w:color w:val="000000"/>
-                <w:sz w:val="16"/>
-                <w:szCs w:val="16"/>
-              </w:rPr>
-            </w:pPr>
-            <w:r>
-              <w:rPr>
-                <w:color w:val="000000"/>
-                <w:sz w:val="16"/>
-                <w:szCs w:val="16"/>
+              </w:rPr>
+            </w:pPr>
+            <w:r>
+              <w:rPr>
+                <w:color w:val="000000"/>
               </w:rPr>
               <w:t>0.000234899</w:t>
             </w:r>
@@ -13407,15 +13386,11 @@
               <w:jc w:val="center"/>
               <w:rPr>
                 <w:color w:val="000000"/>
-                <w:sz w:val="16"/>
-                <w:szCs w:val="16"/>
-              </w:rPr>
-            </w:pPr>
-            <w:r>
-              <w:rPr>
-                <w:color w:val="000000"/>
-                <w:sz w:val="16"/>
-                <w:szCs w:val="16"/>
+              </w:rPr>
+            </w:pPr>
+            <w:r>
+              <w:rPr>
+                <w:color w:val="000000"/>
               </w:rPr>
               <w:t>7.02384E-05</w:t>
             </w:r>
@@ -13424,7 +13399,7 @@
       </w:tr>
       <w:tr>
         <w:trPr>
-          <w:trHeight w:val="300"/>
+          <w:trHeight w:val="20"/>
           <w:jc w:val="center"/>
         </w:trPr>
         <w:tc>
@@ -13441,15 +13416,11 @@
               <w:jc w:val="center"/>
               <w:rPr>
                 <w:color w:val="000000"/>
-                <w:sz w:val="16"/>
-                <w:szCs w:val="16"/>
-              </w:rPr>
-            </w:pPr>
-            <w:r>
-              <w:rPr>
-                <w:color w:val="000000"/>
-                <w:sz w:val="16"/>
-                <w:szCs w:val="16"/>
+              </w:rPr>
+            </w:pPr>
+            <w:r>
+              <w:rPr>
+                <w:color w:val="000000"/>
               </w:rPr>
               <w:t>2</w:t>
             </w:r>
@@ -13469,15 +13440,11 @@
               <w:jc w:val="center"/>
               <w:rPr>
                 <w:color w:val="000000"/>
-                <w:sz w:val="16"/>
-                <w:szCs w:val="16"/>
-              </w:rPr>
-            </w:pPr>
-            <w:r>
-              <w:rPr>
-                <w:color w:val="000000"/>
-                <w:sz w:val="16"/>
-                <w:szCs w:val="16"/>
+              </w:rPr>
+            </w:pPr>
+            <w:r>
+              <w:rPr>
+                <w:color w:val="000000"/>
               </w:rPr>
               <w:t>3.68364E-05</w:t>
             </w:r>
@@ -13497,15 +13464,11 @@
               <w:jc w:val="center"/>
               <w:rPr>
                 <w:color w:val="000000"/>
-                <w:sz w:val="16"/>
-                <w:szCs w:val="16"/>
-              </w:rPr>
-            </w:pPr>
-            <w:r>
-              <w:rPr>
-                <w:color w:val="000000"/>
-                <w:sz w:val="16"/>
-                <w:szCs w:val="16"/>
+              </w:rPr>
+            </w:pPr>
+            <w:r>
+              <w:rPr>
+                <w:color w:val="000000"/>
               </w:rPr>
               <w:t>1.58675E-05</w:t>
             </w:r>
@@ -13514,7 +13477,7 @@
       </w:tr>
       <w:tr>
         <w:trPr>
-          <w:trHeight w:val="300"/>
+          <w:trHeight w:val="20"/>
           <w:jc w:val="center"/>
         </w:trPr>
         <w:tc>
@@ -13531,15 +13494,11 @@
               <w:jc w:val="center"/>
               <w:rPr>
                 <w:color w:val="000000"/>
-                <w:sz w:val="16"/>
-                <w:szCs w:val="16"/>
-              </w:rPr>
-            </w:pPr>
-            <w:r>
-              <w:rPr>
-                <w:color w:val="000000"/>
-                <w:sz w:val="16"/>
-                <w:szCs w:val="16"/>
+              </w:rPr>
+            </w:pPr>
+            <w:r>
+              <w:rPr>
+                <w:color w:val="000000"/>
               </w:rPr>
               <w:t>3</w:t>
             </w:r>
@@ -13559,15 +13518,11 @@
               <w:jc w:val="center"/>
               <w:rPr>
                 <w:color w:val="000000"/>
-                <w:sz w:val="16"/>
-                <w:szCs w:val="16"/>
-              </w:rPr>
-            </w:pPr>
-            <w:r>
-              <w:rPr>
-                <w:color w:val="000000"/>
-                <w:sz w:val="16"/>
-                <w:szCs w:val="16"/>
+              </w:rPr>
+            </w:pPr>
+            <w:r>
+              <w:rPr>
+                <w:color w:val="000000"/>
               </w:rPr>
               <w:t>1.02315E-05</w:t>
             </w:r>
@@ -13587,15 +13542,11 @@
               <w:jc w:val="center"/>
               <w:rPr>
                 <w:color w:val="000000"/>
-                <w:sz w:val="16"/>
-                <w:szCs w:val="16"/>
-              </w:rPr>
-            </w:pPr>
-            <w:r>
-              <w:rPr>
-                <w:color w:val="000000"/>
-                <w:sz w:val="16"/>
-                <w:szCs w:val="16"/>
+              </w:rPr>
+            </w:pPr>
+            <w:r>
+              <w:rPr>
+                <w:color w:val="000000"/>
               </w:rPr>
               <w:t>4.2492E-06</w:t>
             </w:r>
@@ -13604,7 +13555,7 @@
       </w:tr>
       <w:tr>
         <w:trPr>
-          <w:trHeight w:val="300"/>
+          <w:trHeight w:val="20"/>
           <w:jc w:val="center"/>
         </w:trPr>
         <w:tc>
@@ -13621,15 +13572,11 @@
               <w:jc w:val="center"/>
               <w:rPr>
                 <w:color w:val="000000"/>
-                <w:sz w:val="16"/>
-                <w:szCs w:val="16"/>
-              </w:rPr>
-            </w:pPr>
-            <w:r>
-              <w:rPr>
-                <w:color w:val="000000"/>
-                <w:sz w:val="16"/>
-                <w:szCs w:val="16"/>
+              </w:rPr>
+            </w:pPr>
+            <w:r>
+              <w:rPr>
+                <w:color w:val="000000"/>
               </w:rPr>
               <w:t>4</w:t>
             </w:r>
@@ -13649,15 +13596,11 @@
               <w:jc w:val="center"/>
               <w:rPr>
                 <w:color w:val="000000"/>
-                <w:sz w:val="16"/>
-                <w:szCs w:val="16"/>
-              </w:rPr>
-            </w:pPr>
-            <w:r>
-              <w:rPr>
-                <w:color w:val="000000"/>
-                <w:sz w:val="16"/>
-                <w:szCs w:val="16"/>
+              </w:rPr>
+            </w:pPr>
+            <w:r>
+              <w:rPr>
+                <w:color w:val="000000"/>
               </w:rPr>
               <w:t>1.0167E-06</w:t>
             </w:r>
@@ -13677,15 +13620,11 @@
               <w:jc w:val="center"/>
               <w:rPr>
                 <w:color w:val="000000"/>
-                <w:sz w:val="16"/>
-                <w:szCs w:val="16"/>
-              </w:rPr>
-            </w:pPr>
-            <w:r>
-              <w:rPr>
-                <w:color w:val="000000"/>
-                <w:sz w:val="16"/>
-                <w:szCs w:val="16"/>
+              </w:rPr>
+            </w:pPr>
+            <w:r>
+              <w:rPr>
+                <w:color w:val="000000"/>
               </w:rPr>
               <w:t>5.663E-07</w:t>
             </w:r>
@@ -13694,7 +13633,7 @@
       </w:tr>
       <w:tr>
         <w:trPr>
-          <w:trHeight w:val="300"/>
+          <w:trHeight w:val="20"/>
           <w:jc w:val="center"/>
         </w:trPr>
         <w:tc>
@@ -13711,15 +13650,11 @@
               <w:jc w:val="center"/>
               <w:rPr>
                 <w:color w:val="000000"/>
-                <w:sz w:val="16"/>
-                <w:szCs w:val="16"/>
-              </w:rPr>
-            </w:pPr>
-            <w:r>
-              <w:rPr>
-                <w:color w:val="000000"/>
-                <w:sz w:val="16"/>
-                <w:szCs w:val="16"/>
+              </w:rPr>
+            </w:pPr>
+            <w:r>
+              <w:rPr>
+                <w:color w:val="000000"/>
               </w:rPr>
               <w:t>5</w:t>
             </w:r>
@@ -13739,15 +13674,11 @@
               <w:jc w:val="center"/>
               <w:rPr>
                 <w:color w:val="000000"/>
-                <w:sz w:val="16"/>
-                <w:szCs w:val="16"/>
-              </w:rPr>
-            </w:pPr>
-            <w:r>
-              <w:rPr>
-                <w:color w:val="000000"/>
-                <w:sz w:val="16"/>
-                <w:szCs w:val="16"/>
+              </w:rPr>
+            </w:pPr>
+            <w:r>
+              <w:rPr>
+                <w:color w:val="000000"/>
               </w:rPr>
               <w:t>2.997E-07</w:t>
             </w:r>
@@ -13767,15 +13698,11 @@
               <w:jc w:val="center"/>
               <w:rPr>
                 <w:color w:val="000000"/>
-                <w:sz w:val="16"/>
-                <w:szCs w:val="16"/>
-              </w:rPr>
-            </w:pPr>
-            <w:r>
-              <w:rPr>
-                <w:color w:val="000000"/>
-                <w:sz w:val="16"/>
-                <w:szCs w:val="16"/>
+              </w:rPr>
+            </w:pPr>
+            <w:r>
+              <w:rPr>
+                <w:color w:val="000000"/>
               </w:rPr>
               <w:t>6.35E-08</w:t>
             </w:r>
@@ -13784,7 +13711,7 @@
       </w:tr>
       <w:tr>
         <w:trPr>
-          <w:trHeight w:val="300"/>
+          <w:trHeight w:val="20"/>
           <w:jc w:val="center"/>
         </w:trPr>
         <w:tc>
@@ -13801,15 +13728,11 @@
               <w:jc w:val="center"/>
               <w:rPr>
                 <w:color w:val="000000"/>
-                <w:sz w:val="16"/>
-                <w:szCs w:val="16"/>
-              </w:rPr>
-            </w:pPr>
-            <w:r>
-              <w:rPr>
-                <w:color w:val="000000"/>
-                <w:sz w:val="16"/>
-                <w:szCs w:val="16"/>
+              </w:rPr>
+            </w:pPr>
+            <w:r>
+              <w:rPr>
+                <w:color w:val="000000"/>
               </w:rPr>
               <w:t>6</w:t>
             </w:r>
@@ -13829,15 +13752,11 @@
               <w:jc w:val="center"/>
               <w:rPr>
                 <w:color w:val="000000"/>
-                <w:sz w:val="16"/>
-                <w:szCs w:val="16"/>
-              </w:rPr>
-            </w:pPr>
-            <w:r>
-              <w:rPr>
-                <w:color w:val="000000"/>
-                <w:sz w:val="16"/>
-                <w:szCs w:val="16"/>
+              </w:rPr>
+            </w:pPr>
+            <w:r>
+              <w:rPr>
+                <w:color w:val="000000"/>
               </w:rPr>
               <w:t>4.01E-08</w:t>
             </w:r>
@@ -13858,15 +13777,11 @@
               <w:jc w:val="center"/>
               <w:rPr>
                 <w:color w:val="000000"/>
-                <w:sz w:val="16"/>
-                <w:szCs w:val="16"/>
-              </w:rPr>
-            </w:pPr>
-            <w:r>
-              <w:rPr>
-                <w:color w:val="000000"/>
-                <w:sz w:val="16"/>
-                <w:szCs w:val="16"/>
+              </w:rPr>
+            </w:pPr>
+            <w:r>
+              <w:rPr>
+                <w:color w:val="000000"/>
               </w:rPr>
               <w:t>1.71E-08</w:t>
             </w:r>
@@ -13931,36 +13846,167 @@
           <w:sz w:val="20"/>
           <w:szCs w:val="20"/>
         </w:rPr>
-        <w:t>. Iterative Solver information for Sample 5101</w:t>
+        <w:t xml:space="preserve">. </w:t>
+      </w:r>
+      <w:r>
+        <w:rPr>
+          <w:sz w:val="20"/>
+          <w:szCs w:val="20"/>
+        </w:rPr>
+        <w:t xml:space="preserve">Partial </w:t>
+      </w:r>
+      <w:r>
+        <w:rPr>
+          <w:sz w:val="20"/>
+          <w:szCs w:val="20"/>
+        </w:rPr>
+        <w:t>Iterative Solver information for Sample 5101</w:t>
       </w:r>
     </w:p>
-    <w:p/>
-    <w:p/>
     <w:p>
       <w:pPr>
-        <w:pStyle w:val="ListParagraph"/>
+        <w:ind w:firstLine="202"/>
+      </w:pPr>
+      <w:r>
+        <w:t>In order for Prescient2DL to impact the Method of Moments solver by accelerating the solution process, the initial residual error would need to be lowered below at least the first two error levels reported in the residual error column for the Naïve Original Run. Due to dependance of convergence rates for Krylov solvers on the conditioning of the matrices and the eigenvalue properties of the matrices</w:t>
+      </w:r>
+      <w:r>
+        <w:fldChar w:fldCharType="begin"/>
+      </w:r>
+      <w:r>
+        <w:instrText xml:space="preserve"> ADDIN ZOTERO_ITEM CSL_CITATION {"citationID":"JO3DD82Z","properties":{"formattedCitation":"[11]","plainCitation":"[11]","noteIndex":0},"citationItems":[{"id":2259,"uris":["http://zotero.org/users/10162777/items/PNZATMFF"],"itemData":{"id":2259,"type":"book","abstract":"Computational simulation of scientific phenomena and engineering problems often depends on solving linear systems with a large number of unknowns. This book gives insight into the construction of iterative methods for the solution of such systems and helps the reader to select the best solver for a given class of problems. The emphasis is on the main ideas and how they have led to efficient solvers such as CG, GMRES, and BI-CGSTAB. The author also explains the main concepts behind the construction of preconditioners. The reader is encouraged to gain experience by analysing numerous examples that illustrate how best to exploit the methods. The book also hints at many open problems and as such it will appeal to established researchers. There are many exercises that motivate the material and help students to understand the essential steps in the analysis and construction of algorithms.","edition":"1","ISBN":"978-0-521-81828-5","note":"DOI: 10.1017/CBO9780511615115","publisher":"Cambridge University Press","source":"DOI.org (Crossref)","title":"Iterative Krylov Methods for Large Linear Systems","URL":"https://www.cambridge.org/core/product/identifier/9780511615115/type/book","author":[{"family":"Vorst","given":"Henk A.","non-dropping-particle":"van der"}],"accessed":{"date-parts":[["2022",11,14]]},"issued":{"date-parts":[["2003",4,17]]},"citation-key":"vandervorstIterativeKrylovMethods2003"}}],"schema":"https://github.com/citation-style-language/schema/raw/master/csl-citation.json"} </w:instrText>
+      </w:r>
+      <w:r>
+        <w:fldChar w:fldCharType="separate"/>
+      </w:r>
+      <w:r>
+        <w:t>[11]</w:t>
+      </w:r>
+      <w:r>
+        <w:fldChar w:fldCharType="end"/>
+      </w:r>
+      <w:r>
+        <w:t>, deep learning models would need to be achieving initial residual errors of 10</w:t>
+      </w:r>
+      <w:r>
+        <w:rPr>
+          <w:vertAlign w:val="superscript"/>
+        </w:rPr>
+        <w:t>-8</w:t>
+      </w:r>
+      <w:r>
+        <w:t xml:space="preserve"> or lower in this toy scenario to </w:t>
+      </w:r>
+      <w:r>
+        <w:t>diminish</w:t>
+      </w:r>
+      <w:r>
+        <w:t xml:space="preserve"> the final iteration count by even 25% of the naïve solution iteration count.</w:t>
+      </w:r>
+    </w:p>
+    <w:p>
+      <w:r>
+        <w:tab/>
+        <w:t>While positive results are lacking with regard to the goal of the paper, the author points out that the research has been fruitful in providing the electromagnetics community with reproducible data, as well as raising concerns about the model training results, pertaining to the application of deep learning to the forward problem. The paper is written with the view that the engineering problem formulation, design approach, data generation process, experimental design and model development are substanital and meaningful in a pre-results context.</w:t>
+      </w:r>
+    </w:p>
+    <w:p>
+      <w:pPr>
+        <w:pStyle w:val="Heading1"/>
         <w:numPr>
           <w:ilvl w:val="0"/>
-          <w:numId w:val="4"/>
+          <w:numId w:val="2"/>
         </w:numPr>
       </w:pPr>
       <w:r>
-        <w:t xml:space="preserve">Is this project not a waste of energy and time…no, reference </w:t>
-      </w:r>
-      <w:r>
-        <w:fldChar w:fldCharType="begin"/>
-      </w:r>
-      <w:r>
-        <w:instrText xml:space="preserve"> ADDIN ZOTERO_ITEM CSL_CITATION {"citationID":"ljWfuQro","properties":{"formattedCitation":"[10]","plainCitation":"[10]","noteIndex":0},"citationItems":[{"id":3689,"uris":["http://zotero.org/users/10162777/items/LYE6GLD4"],"itemData":{"id":3689,"type":"article-journal","abstract":"We examine how the evaluation of research studies in economics depends on whether a study yielded a null result. Studies with null results are perceived to be less publishable, of lower quality, less important, and less precisely estimated than studies with large and statistically significant results, even when holding constant all other study features, including the sample size and the precision of the estimates. The null result penalty is of similar magnitude among PhD students and journal editors. The penalty is larger when experts predict a large effect and when statistical uncertainty is communicated with p-values rather than standard errors. Our findings highlight the value of pre-results review.","container-title":"The Economic Journal","DOI":"10.1093/ej/uead060","ISSN":"0013-0133","journalAbbreviation":"The Economic Journal","page":"uead060","source":"Silverchair","title":"The Null Result Penalty","author":[{"family":"Chopra","given":"Felix"},{"family":"Haaland","given":"Ingar"},{"family":"Roth","given":"Christopher"},{"family":"Stegmann","given":"Andreas"}],"issued":{"date-parts":[["2023",8,7]]},"citation-key":"chopraNullResultPenalty2023"}}],"schema":"https://github.com/citation-style-language/schema/raw/master/csl-citation.json"} </w:instrText>
-      </w:r>
-      <w:r>
-        <w:fldChar w:fldCharType="separate"/>
-      </w:r>
-      <w:r>
-        <w:t>[10]</w:t>
-      </w:r>
-      <w:r>
-        <w:fldChar w:fldCharType="end"/>
+        <w:t>Conclusions</w:t>
+      </w:r>
+    </w:p>
+    <w:p>
+      <w:pPr>
+        <w:ind w:firstLine="202"/>
+      </w:pPr>
+      <w:r>
+        <w:t xml:space="preserve">Although </w:t>
+      </w:r>
+      <w:r>
+        <w:t>a deep learning model</w:t>
+      </w:r>
+      <w:r>
+        <w:t xml:space="preserve"> </w:t>
+      </w:r>
+      <w:r>
+        <w:t xml:space="preserve">has been shown to </w:t>
+      </w:r>
+      <w:r>
+        <w:t xml:space="preserve">achieving statistical differences in metric performance </w:t>
+      </w:r>
+      <w:r>
+        <w:t>compared to naïve approaches</w:t>
+      </w:r>
+      <w:r>
+        <w:t xml:space="preserve">, </w:t>
+      </w:r>
+      <w:r>
+        <w:t xml:space="preserve">there appears to be nothing </w:t>
+      </w:r>
+      <w:r>
+        <w:t xml:space="preserve">materially </w:t>
+      </w:r>
+      <w:r>
+        <w:t>gained from using the model with regard to accelerating the Method of Moments solver.</w:t>
+      </w:r>
+    </w:p>
+    <w:p>
+      <w:pPr>
+        <w:ind w:firstLine="202"/>
+      </w:pPr>
+      <w:r>
+        <w:t xml:space="preserve">Before further experimentation with generalizability and extrapolation is to be carried out, </w:t>
+      </w:r>
+      <w:r>
+        <w:t xml:space="preserve">the evidence presented in this paper highlights the need for models to achieve much </w:t>
+      </w:r>
+      <w:r>
+        <w:t xml:space="preserve">lower </w:t>
+      </w:r>
+      <w:r>
+        <w:t>mean squared error results than achieved during this research. In the forward problem, f</w:t>
+      </w:r>
+      <w:r>
+        <w:t xml:space="preserve">urther deep learning model development work </w:t>
+      </w:r>
+      <w:r>
+        <w:t>should focus on lowering the</w:t>
+      </w:r>
+      <w:r>
+        <w:t xml:space="preserve"> initial error so that </w:t>
+      </w:r>
+      <w:r>
+        <w:t xml:space="preserve">the steps required to achieve iterative solution convergence can be reduced. </w:t>
+      </w:r>
+      <w:r>
+        <w:t xml:space="preserve">This </w:t>
+      </w:r>
+      <w:r>
+        <w:t xml:space="preserve">paper </w:t>
+      </w:r>
+      <w:r>
+        <w:t xml:space="preserve">has </w:t>
+      </w:r>
+      <w:r>
+        <w:t xml:space="preserve">also </w:t>
+      </w:r>
+      <w:r>
+        <w:t xml:space="preserve">presented evidence that research in this area remains at the model development stage. </w:t>
+      </w:r>
+    </w:p>
+    <w:p>
+      <w:pPr>
+        <w:ind w:firstLine="202"/>
+      </w:pPr>
+      <w:r>
+        <w:t>If the creation of models that bring the initial residual error to orders of magnitude lower than currently reported is deemed non-viable, after more extensive experimentation, then the attempted application of deep learning in electromagnetic scattering forward problems could be regarded as frivolous.</w:t>
       </w:r>
     </w:p>
     <w:p>
@@ -13995,9 +14041,30 @@
     </w:p>
     <w:p>
       <w:pPr>
-        <w:pStyle w:val="ReferenceHead"/>
-        <w:jc w:val="left"/>
+        <w:pStyle w:val="Text"/>
+        <w:rPr>
+          <w:b/>
+          <w:bCs/>
+          <w:i/>
+          <w:iCs/>
+        </w:rPr>
       </w:pPr>
+      <w:r>
+        <w:rPr>
+          <w:b/>
+          <w:bCs/>
+        </w:rPr>
+        <w:t xml:space="preserve">This is the conclusion. </w:t>
+      </w:r>
+      <w:r>
+        <w:rPr>
+          <w:b/>
+          <w:bCs/>
+          <w:i/>
+          <w:iCs/>
+        </w:rPr>
+        <w:t>Here you summarize what has been achieved and learned, and the implications for future research and suggestions for future work that could follow on from your work. This section resembles the introduction in some ways, but remember that by now the reader has read the body of the paper. The introduction was your attempt to encourage them to do so. You can present insights in the conclusions.</w:t>
+      </w:r>
     </w:p>
     <w:p>
       <w:pPr>
@@ -14009,8 +14076,61 @@
     </w:p>
     <w:p>
       <w:pPr>
-        <w:pStyle w:val="ReferenceHead"/>
+        <w:pStyle w:val="Bibliography"/>
+        <w:rPr>
+          <w:rFonts w:ascii="Times-Roman" w:hAnsi="Times-Roman"/>
+          <w:sz w:val="16"/>
+        </w:rPr>
       </w:pPr>
+      <w:r>
+        <w:rPr>
+          <w:rFonts w:ascii="Times-Roman" w:hAnsi="Times-Roman" w:cs="Times-Roman"/>
+        </w:rPr>
+        <w:fldChar w:fldCharType="begin"/>
+      </w:r>
+      <w:r>
+        <w:rPr>
+          <w:rFonts w:ascii="Times-Roman" w:hAnsi="Times-Roman" w:cs="Times-Roman"/>
+        </w:rPr>
+        <w:instrText xml:space="preserve"> ADDIN ZOTERO_BIBL {"uncited":[],"omitted":[],"custom":[]} CSL_BIBLIOGRAPHY </w:instrText>
+      </w:r>
+      <w:r>
+        <w:rPr>
+          <w:rFonts w:ascii="Times-Roman" w:hAnsi="Times-Roman" w:cs="Times-Roman"/>
+        </w:rPr>
+        <w:fldChar w:fldCharType="separate"/>
+      </w:r>
+      <w:r>
+        <w:rPr>
+          <w:rFonts w:ascii="Times-Roman" w:hAnsi="Times-Roman"/>
+          <w:sz w:val="16"/>
+        </w:rPr>
+        <w:t>[1]</w:t>
+      </w:r>
+      <w:r>
+        <w:rPr>
+          <w:rFonts w:ascii="Times-Roman" w:hAnsi="Times-Roman"/>
+          <w:sz w:val="16"/>
+        </w:rPr>
+        <w:tab/>
+        <w:t xml:space="preserve">P. M. van den Berg, </w:t>
+      </w:r>
+      <w:r>
+        <w:rPr>
+          <w:rFonts w:ascii="Times-Roman" w:hAnsi="Times-Roman"/>
+          <w:i/>
+          <w:iCs/>
+          <w:sz w:val="16"/>
+        </w:rPr>
+        <w:t>Forward and inverse scattering algorithms based on contrast source integral equations</w:t>
+      </w:r>
+      <w:r>
+        <w:rPr>
+          <w:rFonts w:ascii="Times-Roman" w:hAnsi="Times-Roman"/>
+          <w:sz w:val="16"/>
+        </w:rPr>
+        <w:t>. Hoboken, NJ: Wiley, 2020. [Online]. Available: https://onlinelibrary.wiley.com/doi/book/10.1002/9781119741602</w:t>
+      </w:r>
     </w:p>
     <w:p>
       <w:pPr>
@@ -14022,28 +14142,10 @@
       </w:pPr>
       <w:r>
         <w:rPr>
-          <w:rFonts w:ascii="Times-Roman" w:hAnsi="Times-Roman" w:cs="Times-Roman"/>
-        </w:rPr>
-        <w:fldChar w:fldCharType="begin"/>
-      </w:r>
-      <w:r>
-        <w:rPr>
-          <w:rFonts w:ascii="Times-Roman" w:hAnsi="Times-Roman" w:cs="Times-Roman"/>
-        </w:rPr>
-        <w:instrText xml:space="preserve"> ADDIN ZOTERO_BIBL {"uncited":[],"omitted":[],"custom":[]} CSL_BIBLIOGRAPHY </w:instrText>
-      </w:r>
-      <w:r>
-        <w:rPr>
-          <w:rFonts w:ascii="Times-Roman" w:hAnsi="Times-Roman" w:cs="Times-Roman"/>
-        </w:rPr>
-        <w:fldChar w:fldCharType="separate"/>
-      </w:r>
-      <w:r>
-        <w:rPr>
           <w:rFonts w:ascii="Times-Roman" w:hAnsi="Times-Roman"/>
           <w:sz w:val="16"/>
         </w:rPr>
-        <w:t>[1]</w:t>
+        <w:t>[2]</w:t>
       </w:r>
       <w:r>
         <w:rPr>
@@ -14051,7 +14153,7 @@
           <w:sz w:val="16"/>
         </w:rPr>
         <w:tab/>
-        <w:t xml:space="preserve">P. M. van den Berg, </w:t>
+        <w:t xml:space="preserve">P. De Tillieux and Y. Goussard, ‘Improving the Computational Cost of Image Reconstruction in Biomedical Magnetic Induction Tomography Using a Volume Integral Equation Approach’, </w:t>
       </w:r>
       <w:r>
         <w:rPr>
@@ -14060,14 +14162,14 @@
           <w:iCs/>
           <w:sz w:val="16"/>
         </w:rPr>
-        <w:t>Forward and inverse scattering algorithms based on contrast source integral equations</w:t>
+        <w:t>IEEE Trans. Antennas Propagat.</w:t>
       </w:r>
       <w:r>
         <w:rPr>
           <w:rFonts w:ascii="Times-Roman" w:hAnsi="Times-Roman"/>
           <w:sz w:val="16"/>
         </w:rPr>
-        <w:t>. Hoboken, NJ: Wiley, 2020. [Online]. Available: https://onlinelibrary.wiley.com/doi/book/10.1002/9781119741602</w:t>
+        <w:t>, vol. 69, no. 1, pp. 366–378, Jan. 2021, doi: 10.1109/TAP.2020.3008618.</w:t>
       </w:r>
     </w:p>
     <w:p>
@@ -14083,7 +14185,7 @@
           <w:rFonts w:ascii="Times-Roman" w:hAnsi="Times-Roman"/>
           <w:sz w:val="16"/>
         </w:rPr>
-        <w:t>[2]</w:t>
+        <w:t>[3]</w:t>
       </w:r>
       <w:r>
         <w:rPr>
@@ -14091,7 +14193,79 @@
           <w:sz w:val="16"/>
         </w:rPr>
         <w:tab/>
-        <w:t xml:space="preserve">P. De Tillieux and Y. Goussard, ‘Improving the Computational Cost of Image Reconstruction in Biomedical Magnetic Induction Tomography Using a Volume Integral Equation Approach’, </w:t>
+        <w:t>A. J. McElwee, ‘Appendix A: Literature Survey’, Aug. 2023.</w:t>
+      </w:r>
+    </w:p>
+    <w:p>
+      <w:pPr>
+        <w:pStyle w:val="Bibliography"/>
+        <w:rPr>
+          <w:rFonts w:ascii="Times-Roman" w:hAnsi="Times-Roman"/>
+          <w:sz w:val="16"/>
+        </w:rPr>
+      </w:pPr>
+      <w:r>
+        <w:rPr>
+          <w:rFonts w:ascii="Times-Roman" w:hAnsi="Times-Roman"/>
+          <w:sz w:val="16"/>
+        </w:rPr>
+        <w:t>[4]</w:t>
+      </w:r>
+      <w:r>
+        <w:rPr>
+          <w:rFonts w:ascii="Times-Roman" w:hAnsi="Times-Roman"/>
+          <w:sz w:val="16"/>
+        </w:rPr>
+        <w:tab/>
+        <w:t>A. J. McElwee, ‘Appendix D: Project Design &amp; Implementation’, Aug. 2023.</w:t>
+      </w:r>
+    </w:p>
+    <w:p>
+      <w:pPr>
+        <w:pStyle w:val="Bibliography"/>
+        <w:rPr>
+          <w:rFonts w:ascii="Times-Roman" w:hAnsi="Times-Roman"/>
+          <w:sz w:val="16"/>
+        </w:rPr>
+      </w:pPr>
+      <w:r>
+        <w:rPr>
+          <w:rFonts w:ascii="Times-Roman" w:hAnsi="Times-Roman"/>
+          <w:sz w:val="16"/>
+        </w:rPr>
+        <w:t>[5]</w:t>
+      </w:r>
+      <w:r>
+        <w:rPr>
+          <w:rFonts w:ascii="Times-Roman" w:hAnsi="Times-Roman"/>
+          <w:sz w:val="16"/>
+        </w:rPr>
+        <w:tab/>
+        <w:t>A. J. McElwee, ‘Appendix F: Source Code Listing’, Aug. 2023.</w:t>
+      </w:r>
+    </w:p>
+    <w:p>
+      <w:pPr>
+        <w:pStyle w:val="Bibliography"/>
+        <w:rPr>
+          <w:rFonts w:ascii="Times-Roman" w:hAnsi="Times-Roman"/>
+          <w:sz w:val="16"/>
+        </w:rPr>
+      </w:pPr>
+      <w:r>
+        <w:rPr>
+          <w:rFonts w:ascii="Times-Roman" w:hAnsi="Times-Roman"/>
+          <w:sz w:val="16"/>
+        </w:rPr>
+        <w:t>[6]</w:t>
+      </w:r>
+      <w:r>
+        <w:rPr>
+          <w:rFonts w:ascii="Times-Roman" w:hAnsi="Times-Roman"/>
+          <w:sz w:val="16"/>
+        </w:rPr>
+        <w:tab/>
+        <w:t xml:space="preserve">Q. Ren, Y. Wang, Y. Li, and S. Qi, </w:t>
       </w:r>
       <w:r>
         <w:rPr>
@@ -14100,14 +14274,14 @@
           <w:iCs/>
           <w:sz w:val="16"/>
         </w:rPr>
-        <w:t>IEEE Trans. Antennas Propagat.</w:t>
+        <w:t>Sophisticated Electromagnetic Forward Scattering Solver via Deep Learning</w:t>
       </w:r>
       <w:r>
         <w:rPr>
           <w:rFonts w:ascii="Times-Roman" w:hAnsi="Times-Roman"/>
           <w:sz w:val="16"/>
         </w:rPr>
-        <w:t>, vol. 69, no. 1, pp. 366–378, Jan. 2021, doi: 10.1109/TAP.2020.3008618.</w:t>
+        <w:t>. Singapore: Springer, 2022. doi: 10.1007/978-981-16-6261-4.</w:t>
       </w:r>
     </w:p>
     <w:p>
@@ -14123,7 +14297,7 @@
           <w:rFonts w:ascii="Times-Roman" w:hAnsi="Times-Roman"/>
           <w:sz w:val="16"/>
         </w:rPr>
-        <w:t>[3]</w:t>
+        <w:t>[7]</w:t>
       </w:r>
       <w:r>
         <w:rPr>
@@ -14131,7 +14305,23 @@
           <w:sz w:val="16"/>
         </w:rPr>
         <w:tab/>
-        <w:t>A. J. McElwee, ‘Appendix A: Literature Survey’, Aug. 2023.</w:t>
+        <w:t xml:space="preserve">T.-T.-H. Le, H. Kang, and H. Kim, ‘Towards Incompressible Laminar Flow Estimation Based on Interpolated Feature Generation and Deep Learning’, </w:t>
+      </w:r>
+      <w:r>
+        <w:rPr>
+          <w:rFonts w:ascii="Times-Roman" w:hAnsi="Times-Roman"/>
+          <w:i/>
+          <w:iCs/>
+          <w:sz w:val="16"/>
+        </w:rPr>
+        <w:t>Sustainability</w:t>
+      </w:r>
+      <w:r>
+        <w:rPr>
+          <w:rFonts w:ascii="Times-Roman" w:hAnsi="Times-Roman"/>
+          <w:sz w:val="16"/>
+        </w:rPr>
+        <w:t>, vol. 14, no. 19, Art. no. 19, Jan. 2022, doi: 10.3390/su141911996.</w:t>
       </w:r>
     </w:p>
     <w:p>
@@ -14147,7 +14337,7 @@
           <w:rFonts w:ascii="Times-Roman" w:hAnsi="Times-Roman"/>
           <w:sz w:val="16"/>
         </w:rPr>
-        <w:t>[4]</w:t>
+        <w:t>[8]</w:t>
       </w:r>
       <w:r>
         <w:rPr>
@@ -14155,7 +14345,23 @@
           <w:sz w:val="16"/>
         </w:rPr>
         <w:tab/>
-        <w:t>A. J. McElwee, ‘Appendix D: Project Design &amp; Implementation’, Aug. 2023.</w:t>
+        <w:t xml:space="preserve">Y. Guan, T. Fang, D. Zhang, and C. Jin, ‘Solving Fredholm Integral Equations Using Deep Learning’, </w:t>
+      </w:r>
+      <w:r>
+        <w:rPr>
+          <w:rFonts w:ascii="Times-Roman" w:hAnsi="Times-Roman"/>
+          <w:i/>
+          <w:iCs/>
+          <w:sz w:val="16"/>
+        </w:rPr>
+        <w:t>Int. J. Appl. Comput. Math</w:t>
+      </w:r>
+      <w:r>
+        <w:rPr>
+          <w:rFonts w:ascii="Times-Roman" w:hAnsi="Times-Roman"/>
+          <w:sz w:val="16"/>
+        </w:rPr>
+        <w:t>, vol. 8, no. 2, p. 87, Mar. 2022, doi: 10.1007/s40819-022-01288-3.</w:t>
       </w:r>
     </w:p>
     <w:p>
@@ -14171,7 +14377,7 @@
           <w:rFonts w:ascii="Times-Roman" w:hAnsi="Times-Roman"/>
           <w:sz w:val="16"/>
         </w:rPr>
-        <w:t>[5]</w:t>
+        <w:t>[9]</w:t>
       </w:r>
       <w:r>
         <w:rPr>
@@ -14179,7 +14385,7 @@
           <w:sz w:val="16"/>
         </w:rPr>
         <w:tab/>
-        <w:t>A. J. McElwee, ‘Appendix F: Source Code Listing’, Aug. 2023.</w:t>
+        <w:t>A. J. McElwee, ‘Appendix E: Testing &amp; Results’, Aug. 2023.</w:t>
       </w:r>
     </w:p>
     <w:p>
@@ -14195,7 +14401,7 @@
           <w:rFonts w:ascii="Times-Roman" w:hAnsi="Times-Roman"/>
           <w:sz w:val="16"/>
         </w:rPr>
-        <w:t>[6]</w:t>
+        <w:t>[10]</w:t>
       </w:r>
       <w:r>
         <w:rPr>
@@ -14203,7 +14409,31 @@
           <w:sz w:val="16"/>
         </w:rPr>
         <w:tab/>
-        <w:t xml:space="preserve">Q. Ren, Y. Wang, Y. Li, and S. Qi, </w:t>
+        <w:t>A. J. McElwee, ‘Appendix B: Project Design Plan’, Aug. 2023.</w:t>
+      </w:r>
+    </w:p>
+    <w:p>
+      <w:pPr>
+        <w:pStyle w:val="Bibliography"/>
+        <w:rPr>
+          <w:rFonts w:ascii="Times-Roman" w:hAnsi="Times-Roman"/>
+          <w:sz w:val="16"/>
+        </w:rPr>
+      </w:pPr>
+      <w:r>
+        <w:rPr>
+          <w:rFonts w:ascii="Times-Roman" w:hAnsi="Times-Roman"/>
+          <w:sz w:val="16"/>
+        </w:rPr>
+        <w:t>[11]</w:t>
+      </w:r>
+      <w:r>
+        <w:rPr>
+          <w:rFonts w:ascii="Times-Roman" w:hAnsi="Times-Roman"/>
+          <w:sz w:val="16"/>
+        </w:rPr>
+        <w:tab/>
+        <w:t xml:space="preserve">H. A. van der Vorst, </w:t>
       </w:r>
       <w:r>
         <w:rPr>
@@ -14212,14 +14442,14 @@
           <w:iCs/>
           <w:sz w:val="16"/>
         </w:rPr>
-        <w:t>Sophisticated Electromagnetic Forward Scattering Solver via Deep Learning</w:t>
+        <w:t>Iterative Krylov Methods for Large Linear Systems</w:t>
       </w:r>
       <w:r>
         <w:rPr>
           <w:rFonts w:ascii="Times-Roman" w:hAnsi="Times-Roman"/>
           <w:sz w:val="16"/>
         </w:rPr>
-        <w:t>. Singapore: Springer, 2022. doi: 10.1007/978-981-16-6261-4.</w:t>
+        <w:t>, 1st ed. Cambridge University Press, 2003. doi: 10.1017/CBO9780511615115.</w:t>
       </w:r>
     </w:p>
     <w:p>
@@ -14235,111 +14465,7 @@
           <w:rFonts w:ascii="Times-Roman" w:hAnsi="Times-Roman"/>
           <w:sz w:val="16"/>
         </w:rPr>
-        <w:t>[7]</w:t>
-      </w:r>
-      <w:r>
-        <w:rPr>
-          <w:rFonts w:ascii="Times-Roman" w:hAnsi="Times-Roman"/>
-          <w:sz w:val="16"/>
-        </w:rPr>
-        <w:tab/>
-        <w:t>A. J. McElwee, ‘Appendix E: Testing &amp; Results’, Aug. 2023.</w:t>
-      </w:r>
-    </w:p>
-    <w:p>
-      <w:pPr>
-        <w:pStyle w:val="Bibliography"/>
-        <w:rPr>
-          <w:rFonts w:ascii="Times-Roman" w:hAnsi="Times-Roman"/>
-          <w:sz w:val="16"/>
-        </w:rPr>
-      </w:pPr>
-      <w:r>
-        <w:rPr>
-          <w:rFonts w:ascii="Times-Roman" w:hAnsi="Times-Roman"/>
-          <w:sz w:val="16"/>
-        </w:rPr>
-        <w:t>[8]</w:t>
-      </w:r>
-      <w:r>
-        <w:rPr>
-          <w:rFonts w:ascii="Times-Roman" w:hAnsi="Times-Roman"/>
-          <w:sz w:val="16"/>
-        </w:rPr>
-        <w:tab/>
-        <w:t xml:space="preserve">T.-T.-H. Le, H. Kang, and H. Kim, ‘Towards Incompressible Laminar Flow Estimation Based on Interpolated Feature Generation and Deep Learning’, </w:t>
-      </w:r>
-      <w:r>
-        <w:rPr>
-          <w:rFonts w:ascii="Times-Roman" w:hAnsi="Times-Roman"/>
-          <w:i/>
-          <w:iCs/>
-          <w:sz w:val="16"/>
-        </w:rPr>
-        <w:t>Sustainability</w:t>
-      </w:r>
-      <w:r>
-        <w:rPr>
-          <w:rFonts w:ascii="Times-Roman" w:hAnsi="Times-Roman"/>
-          <w:sz w:val="16"/>
-        </w:rPr>
-        <w:t>, vol. 14, no. 19, Art. no. 19, Jan. 2022, doi: 10.3390/su141911996.</w:t>
-      </w:r>
-    </w:p>
-    <w:p>
-      <w:pPr>
-        <w:pStyle w:val="Bibliography"/>
-        <w:rPr>
-          <w:rFonts w:ascii="Times-Roman" w:hAnsi="Times-Roman"/>
-          <w:sz w:val="16"/>
-        </w:rPr>
-      </w:pPr>
-      <w:r>
-        <w:rPr>
-          <w:rFonts w:ascii="Times-Roman" w:hAnsi="Times-Roman"/>
-          <w:sz w:val="16"/>
-        </w:rPr>
-        <w:t>[9]</w:t>
-      </w:r>
-      <w:r>
-        <w:rPr>
-          <w:rFonts w:ascii="Times-Roman" w:hAnsi="Times-Roman"/>
-          <w:sz w:val="16"/>
-        </w:rPr>
-        <w:tab/>
-        <w:t xml:space="preserve">Y. Guan, T. Fang, D. Zhang, and C. Jin, ‘Solving Fredholm Integral Equations Using Deep Learning’, </w:t>
-      </w:r>
-      <w:r>
-        <w:rPr>
-          <w:rFonts w:ascii="Times-Roman" w:hAnsi="Times-Roman"/>
-          <w:i/>
-          <w:iCs/>
-          <w:sz w:val="16"/>
-        </w:rPr>
-        <w:t>Int. J. Appl. Comput. Math</w:t>
-      </w:r>
-      <w:r>
-        <w:rPr>
-          <w:rFonts w:ascii="Times-Roman" w:hAnsi="Times-Roman"/>
-          <w:sz w:val="16"/>
-        </w:rPr>
-        <w:t>, vol. 8, no. 2, p. 87, Mar. 2022, doi: 10.1007/s40819-022-01288-3.</w:t>
-      </w:r>
-    </w:p>
-    <w:p>
-      <w:pPr>
-        <w:pStyle w:val="Bibliography"/>
-        <w:rPr>
-          <w:rFonts w:ascii="Times-Roman" w:hAnsi="Times-Roman"/>
-          <w:sz w:val="16"/>
-        </w:rPr>
-      </w:pPr>
-      <w:r>
-        <w:rPr>
-          <w:rFonts w:ascii="Times-Roman" w:hAnsi="Times-Roman"/>
-          <w:sz w:val="16"/>
-        </w:rPr>
-        <w:t>[10]</w:t>
+        <w:t>[12]</w:t>
       </w:r>
       <w:r>
         <w:rPr>
@@ -14721,13 +14847,13 @@
         <w:fldChar w:fldCharType="begin"/>
       </w:r>
       <w:r>
-        <w:instrText xml:space="preserve"> ADDIN ZOTERO_ITEM CSL_CITATION {"citationID":"U5xaQjyi","properties":{"formattedCitation":"[7]","plainCitation":"[7]","noteIndex":10},"citationItems":[{"id":3688,"uris":["http://zotero.org/users/10162777/items/DWZBJTBR"],"itemData":{"id":3688,"type":"report","collection-title":"MEng Final Portfolio","title":"Appendix E: Testing &amp; Results","author":[{"family":"McElwee","given":"Anthony James"}],"issued":{"date-parts":[["2023",8]]},"citation-key":"mcelweeAppendixTestingResults2023"}}],"schema":"https://github.com/citation-style-language/schema/raw/master/csl-citation.json"} </w:instrText>
+        <w:instrText xml:space="preserve"> ADDIN ZOTERO_ITEM CSL_CITATION {"citationID":"U5xaQjyi","properties":{"formattedCitation":"[9]","plainCitation":"[9]","noteIndex":8},"citationItems":[{"id":3688,"uris":["http://zotero.org/users/10162777/items/DWZBJTBR"],"itemData":{"id":3688,"type":"report","collection-title":"MEng Final Portfolio","title":"Appendix E: Testing &amp; Results","author":[{"family":"McElwee","given":"Anthony James"}],"issued":{"date-parts":[["2023",8]]},"citation-key":"mcelweeAppendixTestingResults2023"}}],"schema":"https://github.com/citation-style-language/schema/raw/master/csl-citation.json"} </w:instrText>
       </w:r>
       <w:r>
         <w:fldChar w:fldCharType="separate"/>
       </w:r>
       <w:r>
-        <w:t>[7]</w:t>
+        <w:t>[9]</w:t>
       </w:r>
       <w:r>
         <w:fldChar w:fldCharType="end"/>
@@ -15232,6 +15358,119 @@
     </w:lvl>
   </w:abstractNum>
   <w:abstractNum w:abstractNumId="3" w15:restartNumberingAfterBreak="0">
+    <w:nsid w:val="4DB974F3"/>
+    <w:multiLevelType w:val="hybridMultilevel"/>
+    <w:tmpl w:val="5BB0F97A"/>
+    <w:lvl w:ilvl="0" w:tplc="C3CE33DE">
+      <w:start w:val="280"/>
+      <w:numFmt w:val="bullet"/>
+      <w:lvlText w:val=""/>
+      <w:lvlJc w:val="left"/>
+      <w:pPr>
+        <w:ind w:left="720" w:hanging="360"/>
+      </w:pPr>
+      <w:rPr>
+        <w:rFonts w:ascii="Symbol" w:eastAsiaTheme="minorHAnsi" w:hAnsi="Symbol" w:cstheme="minorBidi" w:hint="default"/>
+      </w:rPr>
+    </w:lvl>
+    <w:lvl w:ilvl="1" w:tplc="18090003">
+      <w:start w:val="1"/>
+      <w:numFmt w:val="bullet"/>
+      <w:lvlText w:val="o"/>
+      <w:lvlJc w:val="left"/>
+      <w:pPr>
+        <w:ind w:left="1440" w:hanging="360"/>
+      </w:pPr>
+      <w:rPr>
+        <w:rFonts w:ascii="Courier New" w:hAnsi="Courier New" w:cs="Courier New" w:hint="default"/>
+      </w:rPr>
+    </w:lvl>
+    <w:lvl w:ilvl="2" w:tplc="18090005" w:tentative="1">
+      <w:start w:val="1"/>
+      <w:numFmt w:val="bullet"/>
+      <w:lvlText w:val=""/>
+      <w:lvlJc w:val="left"/>
+      <w:pPr>
+        <w:ind w:left="2160" w:hanging="360"/>
+      </w:pPr>
+      <w:rPr>
+        <w:rFonts w:ascii="Wingdings" w:hAnsi="Wingdings" w:hint="default"/>
+      </w:rPr>
+    </w:lvl>
+    <w:lvl w:ilvl="3" w:tplc="18090001" w:tentative="1">
+      <w:start w:val="1"/>
+      <w:numFmt w:val="bullet"/>
+      <w:lvlText w:val=""/>
+      <w:lvlJc w:val="left"/>
+      <w:pPr>
+        <w:ind w:left="2880" w:hanging="360"/>
+      </w:pPr>
+      <w:rPr>
+        <w:rFonts w:ascii="Symbol" w:hAnsi="Symbol" w:hint="default"/>
+      </w:rPr>
+    </w:lvl>
+    <w:lvl w:ilvl="4" w:tplc="18090003" w:tentative="1">
+      <w:start w:val="1"/>
+      <w:numFmt w:val="bullet"/>
+      <w:lvlText w:val="o"/>
+      <w:lvlJc w:val="left"/>
+      <w:pPr>
+        <w:ind w:left="3600" w:hanging="360"/>
+      </w:pPr>
+      <w:rPr>
+        <w:rFonts w:ascii="Courier New" w:hAnsi="Courier New" w:cs="Courier New" w:hint="default"/>
+      </w:rPr>
+    </w:lvl>
+    <w:lvl w:ilvl="5" w:tplc="18090005" w:tentative="1">
+      <w:start w:val="1"/>
+      <w:numFmt w:val="bullet"/>
+      <w:lvlText w:val=""/>
+      <w:lvlJc w:val="left"/>
+      <w:pPr>
+        <w:ind w:left="4320" w:hanging="360"/>
+      </w:pPr>
+      <w:rPr>
+        <w:rFonts w:ascii="Wingdings" w:hAnsi="Wingdings" w:hint="default"/>
+      </w:rPr>
+    </w:lvl>
+    <w:lvl w:ilvl="6" w:tplc="18090001" w:tentative="1">
+      <w:start w:val="1"/>
+      <w:numFmt w:val="bullet"/>
+      <w:lvlText w:val=""/>
+      <w:lvlJc w:val="left"/>
+      <w:pPr>
+        <w:ind w:left="5040" w:hanging="360"/>
+      </w:pPr>
+      <w:rPr>
+        <w:rFonts w:ascii="Symbol" w:hAnsi="Symbol" w:hint="default"/>
+      </w:rPr>
+    </w:lvl>
+    <w:lvl w:ilvl="7" w:tplc="18090003" w:tentative="1">
+      <w:start w:val="1"/>
+      <w:numFmt w:val="bullet"/>
+      <w:lvlText w:val="o"/>
+      <w:lvlJc w:val="left"/>
+      <w:pPr>
+        <w:ind w:left="5760" w:hanging="360"/>
+      </w:pPr>
+      <w:rPr>
+        <w:rFonts w:ascii="Courier New" w:hAnsi="Courier New" w:cs="Courier New" w:hint="default"/>
+      </w:rPr>
+    </w:lvl>
+    <w:lvl w:ilvl="8" w:tplc="18090005" w:tentative="1">
+      <w:start w:val="1"/>
+      <w:numFmt w:val="bullet"/>
+      <w:lvlText w:val=""/>
+      <w:lvlJc w:val="left"/>
+      <w:pPr>
+        <w:ind w:left="6480" w:hanging="360"/>
+      </w:pPr>
+      <w:rPr>
+        <w:rFonts w:ascii="Wingdings" w:hAnsi="Wingdings" w:hint="default"/>
+      </w:rPr>
+    </w:lvl>
+  </w:abstractNum>
+  <w:abstractNum w:abstractNumId="4" w15:restartNumberingAfterBreak="0">
     <w:nsid w:val="642F1BE2"/>
     <w:multiLevelType w:val="multilevel"/>
     <w:tmpl w:val="C9A8F000"/>
@@ -15350,7 +15589,7 @@
       </w:pPr>
     </w:lvl>
   </w:abstractNum>
-  <w:abstractNum w:abstractNumId="4" w15:restartNumberingAfterBreak="0">
+  <w:abstractNum w:abstractNumId="5" w15:restartNumberingAfterBreak="0">
     <w:nsid w:val="7533666D"/>
     <w:multiLevelType w:val="hybridMultilevel"/>
     <w:tmpl w:val="0A244C28"/>
@@ -15463,7 +15702,7 @@
       </w:rPr>
     </w:lvl>
   </w:abstractNum>
-  <w:abstractNum w:abstractNumId="5" w15:restartNumberingAfterBreak="0">
+  <w:abstractNum w:abstractNumId="6" w15:restartNumberingAfterBreak="0">
     <w:nsid w:val="78F47FE4"/>
     <w:multiLevelType w:val="multilevel"/>
     <w:tmpl w:val="679AE918"/>
@@ -15578,10 +15817,10 @@
     </w:lvl>
   </w:abstractNum>
   <w:num w:numId="1">
-    <w:abstractNumId w:val="5"/>
+    <w:abstractNumId w:val="6"/>
   </w:num>
   <w:num w:numId="2">
-    <w:abstractNumId w:val="3"/>
+    <w:abstractNumId w:val="4"/>
   </w:num>
   <w:num w:numId="3">
     <w:abstractNumId w:val="1"/>
@@ -15593,7 +15832,10 @@
     <w:abstractNumId w:val="2"/>
   </w:num>
   <w:num w:numId="6">
-    <w:abstractNumId w:val="4"/>
+    <w:abstractNumId w:val="5"/>
+  </w:num>
+  <w:num w:numId="7">
+    <w:abstractNumId w:val="3"/>
   </w:num>
   <w:numIdMacAtCleanup w:val="6"/>
 </w:numbering>

</xml_diff>

<commit_message>
IEEE conference paper update
</commit_message>
<xml_diff>
--- a/doc/IEEE_Paper/1_IEEE_Template.docx
+++ b/doc/IEEE_Paper/1_IEEE_Template.docx
@@ -4081,13 +4081,7 @@
         </m:r>
       </m:oMath>
       <w:r>
-        <w:t xml:space="preserve"> if j and k are equal, otherwise it is zero. Thus two solutions are required to solve for the electric contrast sources which can then be used to solve for the </w:t>
-      </w:r>
-      <w:r>
-        <w:t xml:space="preserve">scattered </w:t>
-      </w:r>
-      <w:r>
-        <w:t xml:space="preserve">electric field components given by </w:t>
+        <w:t xml:space="preserve"> if j and k are equal, otherwise it is zero. Thus two solutions are required to solve for the electric contrast sources which can then be used to solve for the scattered electric field components given by </w:t>
       </w:r>
     </w:p>
     <w:p>
@@ -4921,13 +4915,7 @@
         </w:rPr>
       </w:pPr>
       <w:r>
-        <w:t xml:space="preserve">The permittivity contrasts </w:t>
-      </w:r>
-      <w:r>
-        <w:t>are frequency independent</w:t>
-      </w:r>
-      <w:r>
-        <w:t xml:space="preserve"> and assume only a real component with zero conductivity. The diagram, adapted from </w:t>
+        <w:t xml:space="preserve">The permittivity contrasts are frequency independent and assume only a real component with zero conductivity. The diagram, adapted from </w:t>
       </w:r>
       <w:r>
         <w:fldChar w:fldCharType="begin"/>
@@ -5414,13 +5402,7 @@
         <w:fldChar w:fldCharType="end"/>
       </w:r>
       <w:r>
-        <w:t xml:space="preserve">, the Biconjugate Gradient Stabilized Method (BICGSTAB) solver is favored to solve these MoM electromagnetic scattering problems, with both texts reporting a significant reduction in iterations required to achieve threshold error criteria compared to other Iterative Krylov solvers. Through the use of these mathematical techniques, this high-performance </w:t>
-      </w:r>
-      <w:r>
-        <w:t>Python code</w:t>
-      </w:r>
-      <w:r>
-        <w:t xml:space="preserve"> provides a defensible comparison, in terms of inference time, to any deep learning emulator model. The general final deep learning model prediction time is 0.3 seconds with the conventional times for the datasets given in the next section.</w:t>
+        <w:t>, the Biconjugate Gradient Stabilized Method (BICGSTAB) solver is favored to solve these MoM electromagnetic scattering problems, with both texts reporting a significant reduction in iterations required to achieve threshold error criteria compared to other Iterative Krylov solvers. Through the use of these mathematical techniques, this high-performance Python code provides a defensible comparison, in terms of inference time, to any deep learning emulator model. The general final deep learning model prediction time is 0.3 seconds with the conventional times for the datasets given in the next section.</w:t>
       </w:r>
     </w:p>
     <w:p>
@@ -5943,7 +5925,7 @@
         </m:r>
       </m:oMath>
       <w:r>
-        <w:t>. The centre point of the lower-contrast scatterer was allowed to be within a distance from the domain origin of its own radius ensuring that it was contained entirely within the domain simulation grid. Both scatterers were of constant fixed size with the smaller scatter populating 5% of the area of the larger scatterer. A seeded random number generator was used to shift the smaller scatterer within a range where at least one cell of higher-contrast scatterer would exist within the boundary of the main scatterer to mimic a positive sample in a biomedical screening scenario.</w:t>
+        <w:t>. The center point of the lower-contrast scatterer was allowed to be within a distance from the domain origin of its own radius ensuring that it was contained entirely within the domain simulation grid. Both scatterers were of constant fixed size with the smaller scatter populating 5% of the area of the larger scatterer. A seeded random number generator was used to shift the smaller scatterer within a range where at least one cell of higher-contrast scatterer would exist within the boundary of the main scatterer to mimic a positive sample in a biomedical screening scenario.</w:t>
       </w:r>
     </w:p>
     <w:p>
@@ -7224,7 +7206,7 @@
                 <v:shape id="_x0000_i1025" type="#_x0000_t75" style="width:249.15pt;height:190.9pt" o:ole="">
                   <v:imagedata r:id="rId14" o:title=""/>
                 </v:shape>
-                <o:OLEObject Type="Embed" ProgID="PBrush" ShapeID="_x0000_i1025" DrawAspect="Content" ObjectID="_1754069968" r:id="rId15"/>
+                <o:OLEObject Type="Embed" ProgID="PBrush" ShapeID="_x0000_i1025" DrawAspect="Content" ObjectID="_1754070156" r:id="rId15"/>
               </w:object>
             </w:r>
           </w:p>
@@ -13664,13 +13646,7 @@
         <w:ind w:firstLine="202"/>
       </w:pPr>
       <w:r>
-        <w:t xml:space="preserve">While positive results are lacking with regard to the goal of the paper, the author points out that the research has been fruitful in providing the electromagnetics community with reproducible data, as well as raising concerns about the model training results, pertaining to the application of deep learning to the forward problem. The paper is written with the view that the engineering problem formulation, design approach, data generation process, experimental design and model development are </w:t>
-      </w:r>
-      <w:r>
-        <w:t>substantial</w:t>
-      </w:r>
-      <w:r>
-        <w:t xml:space="preserve"> and meaningful in a pre-results context.</w:t>
+        <w:t>While positive results are lacking with regard to the goal of the paper, the author points out that the research has been fruitful in providing the electromagnetics community with reproducible data, as well as raising concerns about the model training results, pertaining to the application of deep learning to the forward problem. The paper is written with the view that the engineering problem formulation, design approach, data generation process, experimental design and model development are substantial and meaningful in a pre-results context.</w:t>
       </w:r>
     </w:p>
     <w:p>
@@ -14439,7 +14415,7 @@
         <w:fldChar w:fldCharType="end"/>
       </w:r>
       <w:r>
-        <w:t>, use very small batch sizes to overcome this issue, the dimensions were deemed sufficent to pose as a challenge for the deep learning model.</w:t>
+        <w:t>, use very small batch sizes to overcome this issue, the dimensions were deemed sufficient to pose as a challenge for the deep learning model.</w:t>
       </w:r>
     </w:p>
   </w:footnote>

</xml_diff>